<commit_message>
Added email functionality :-)
</commit_message>
<xml_diff>
--- a/CertificationProject-HybridFramework/Certification Project - Selenium Webdriver.docx
+++ b/CertificationProject-HybridFramework/Certification Project - Selenium Webdriver.docx
@@ -24,6 +24,7 @@
           <w:r>
             <w:rPr>
               <w:noProof/>
+              <w:lang w:eastAsia="en-US"/>
             </w:rPr>
             <mc:AlternateContent>
               <mc:Choice Requires="wpg">
@@ -154,6 +155,7 @@
                                       <w:calendar w:val="gregorian"/>
                                     </w:date>
                                   </w:sdtPr>
+                                  <w:sdtEndPr/>
                                   <w:sdtContent>
                                     <w:p>
                                       <w:pPr>
@@ -3474,6 +3476,7 @@
                                 <w:calendar w:val="gregorian"/>
                               </w:date>
                             </w:sdtPr>
+                            <w:sdtEndPr/>
                             <w:sdtContent>
                               <w:p>
                                 <w:pPr>
@@ -3615,6 +3618,7 @@
           <w:r>
             <w:rPr>
               <w:noProof/>
+              <w:lang w:eastAsia="en-US"/>
             </w:rPr>
             <mc:AlternateContent>
               <mc:Choice Requires="wps">
@@ -3724,6 +3728,7 @@
                                     <w:dataBinding w:prefixMappings="xmlns:ns0='http://schemas.openxmlformats.org/officeDocument/2006/extended-properties' " w:xpath="/ns0:Properties[1]/ns0:Company[1]" w:storeItemID="{6668398D-A668-4E3E-A5EB-62B293D839F1}"/>
                                     <w:text/>
                                   </w:sdtPr>
+                                  <w:sdtEndPr/>
                                   <w:sdtContent>
                                     <w:r>
                                       <w:rPr>
@@ -3806,6 +3811,7 @@
                               <w:dataBinding w:prefixMappings="xmlns:ns0='http://schemas.openxmlformats.org/officeDocument/2006/extended-properties' " w:xpath="/ns0:Properties[1]/ns0:Company[1]" w:storeItemID="{6668398D-A668-4E3E-A5EB-62B293D839F1}"/>
                               <w:text/>
                             </w:sdtPr>
+                            <w:sdtEndPr/>
                             <w:sdtContent>
                               <w:r>
                                 <w:rPr>
@@ -3838,6 +3844,7 @@
           <w:r>
             <w:rPr>
               <w:noProof/>
+              <w:lang w:eastAsia="en-US"/>
             </w:rPr>
             <mc:AlternateContent>
               <mc:Choice Requires="wps">
@@ -3928,6 +3935,7 @@
                                     <w:dataBinding w:prefixMappings="xmlns:ns0='http://purl.org/dc/elements/1.1/' xmlns:ns1='http://schemas.openxmlformats.org/package/2006/metadata/core-properties' " w:xpath="/ns1:coreProperties[1]/ns0:title[1]" w:storeItemID="{6C3C8BC8-F283-45AE-878A-BAB7291924A1}"/>
                                     <w:text/>
                                   </w:sdtPr>
+                                  <w:sdtEndPr/>
                                   <w:sdtContent>
                                     <w:r>
                                       <w:rPr>
@@ -3959,6 +3967,7 @@
                                     <w:dataBinding w:prefixMappings="xmlns:ns0='http://purl.org/dc/elements/1.1/' xmlns:ns1='http://schemas.openxmlformats.org/package/2006/metadata/core-properties' " w:xpath="/ns1:coreProperties[1]/ns0:subject[1]" w:storeItemID="{6C3C8BC8-F283-45AE-878A-BAB7291924A1}"/>
                                     <w:text/>
                                   </w:sdtPr>
+                                  <w:sdtEndPr/>
                                   <w:sdtContent>
                                     <w:r>
                                       <w:rPr>
@@ -4016,6 +4025,7 @@
                               <w:dataBinding w:prefixMappings="xmlns:ns0='http://purl.org/dc/elements/1.1/' xmlns:ns1='http://schemas.openxmlformats.org/package/2006/metadata/core-properties' " w:xpath="/ns1:coreProperties[1]/ns0:title[1]" w:storeItemID="{6C3C8BC8-F283-45AE-878A-BAB7291924A1}"/>
                               <w:text/>
                             </w:sdtPr>
+                            <w:sdtEndPr/>
                             <w:sdtContent>
                               <w:r>
                                 <w:rPr>
@@ -4047,6 +4057,7 @@
                               <w:dataBinding w:prefixMappings="xmlns:ns0='http://purl.org/dc/elements/1.1/' xmlns:ns1='http://schemas.openxmlformats.org/package/2006/metadata/core-properties' " w:xpath="/ns1:coreProperties[1]/ns0:subject[1]" w:storeItemID="{6C3C8BC8-F283-45AE-878A-BAB7291924A1}"/>
                               <w:text/>
                             </w:sdtPr>
+                            <w:sdtEndPr/>
                             <w:sdtContent>
                               <w:r>
                                 <w:rPr>
@@ -4078,6 +4089,12 @@
     </w:sdt>
     <w:sdt>
       <w:sdtPr>
+        <w:rPr>
+          <w:rFonts w:asciiTheme="minorHAnsi" w:eastAsiaTheme="minorEastAsia" w:hAnsiTheme="minorHAnsi" w:cstheme="minorBidi"/>
+          <w:caps w:val="0"/>
+          <w:color w:val="auto"/>
+          <w:spacing w:val="0"/>
+        </w:rPr>
         <w:id w:val="946584895"/>
         <w:docPartObj>
           <w:docPartGallery w:val="Table of Contents"/>
@@ -4086,13 +4103,9 @@
       </w:sdtPr>
       <w:sdtEndPr>
         <w:rPr>
-          <w:rFonts w:asciiTheme="minorHAnsi" w:eastAsiaTheme="minorEastAsia" w:hAnsiTheme="minorHAnsi" w:cstheme="minorBidi"/>
           <w:b/>
           <w:bCs/>
-          <w:caps w:val="0"/>
           <w:noProof/>
-          <w:color w:val="auto"/>
-          <w:spacing w:val="0"/>
         </w:rPr>
       </w:sdtEndPr>
       <w:sdtContent>
@@ -4103,8 +4116,6 @@
           <w:r>
             <w:t>Table of Contents</w:t>
           </w:r>
-          <w:bookmarkStart w:id="0" w:name="_GoBack"/>
-          <w:bookmarkEnd w:id="0"/>
         </w:p>
         <w:p>
           <w:pPr>
@@ -4126,7 +4137,7 @@
           <w:r>
             <w:fldChar w:fldCharType="separate"/>
           </w:r>
-          <w:hyperlink w:anchor="_Toc460108660" w:history="1">
+          <w:hyperlink w:anchor="_Toc460116021" w:history="1">
             <w:r>
               <w:rPr>
                 <w:rStyle w:val="Hyperlink"/>
@@ -4153,7 +4164,7 @@
                 <w:noProof/>
                 <w:webHidden/>
               </w:rPr>
-              <w:instrText xml:space="preserve"> PAGEREF _Toc460108660 \h </w:instrText>
+              <w:instrText xml:space="preserve"> PAGEREF _Toc460116021 \h </w:instrText>
             </w:r>
             <w:r>
               <w:rPr>
@@ -4195,7 +4206,7 @@
               <w:lang w:eastAsia="en-US"/>
             </w:rPr>
           </w:pPr>
-          <w:hyperlink w:anchor="_Toc460108661" w:history="1">
+          <w:hyperlink w:anchor="_Toc460116022" w:history="1">
             <w:r>
               <w:rPr>
                 <w:rStyle w:val="Hyperlink"/>
@@ -4222,7 +4233,7 @@
                 <w:noProof/>
                 <w:webHidden/>
               </w:rPr>
-              <w:instrText xml:space="preserve"> PAGEREF _Toc460108661 \h </w:instrText>
+              <w:instrText xml:space="preserve"> PAGEREF _Toc460116022 \h </w:instrText>
             </w:r>
             <w:r>
               <w:rPr>
@@ -4264,13 +4275,13 @@
               <w:lang w:eastAsia="en-US"/>
             </w:rPr>
           </w:pPr>
-          <w:hyperlink w:anchor="_Toc460108662" w:history="1">
+          <w:hyperlink w:anchor="_Toc460116023" w:history="1">
             <w:r>
               <w:rPr>
                 <w:rStyle w:val="Hyperlink"/>
                 <w:noProof/>
               </w:rPr>
-              <w:t>Framework control flow</w:t>
+              <w:t>Framework Features</w:t>
             </w:r>
             <w:r>
               <w:rPr>
@@ -4291,7 +4302,7 @@
                 <w:noProof/>
                 <w:webHidden/>
               </w:rPr>
-              <w:instrText xml:space="preserve"> PAGEREF _Toc460108662 \h </w:instrText>
+              <w:instrText xml:space="preserve"> PAGEREF _Toc460116023 \h </w:instrText>
             </w:r>
             <w:r>
               <w:rPr>
@@ -4333,13 +4344,13 @@
               <w:lang w:eastAsia="en-US"/>
             </w:rPr>
           </w:pPr>
-          <w:hyperlink w:anchor="_Toc460108663" w:history="1">
+          <w:hyperlink w:anchor="_Toc460116024" w:history="1">
             <w:r>
               <w:rPr>
                 <w:rStyle w:val="Hyperlink"/>
                 <w:noProof/>
               </w:rPr>
-              <w:t>Directory structure</w:t>
+              <w:t>Framework control flow</w:t>
             </w:r>
             <w:r>
               <w:rPr>
@@ -4360,7 +4371,7 @@
                 <w:noProof/>
                 <w:webHidden/>
               </w:rPr>
-              <w:instrText xml:space="preserve"> PAGEREF _Toc460108663 \h </w:instrText>
+              <w:instrText xml:space="preserve"> PAGEREF _Toc460116024 \h </w:instrText>
             </w:r>
             <w:r>
               <w:rPr>
@@ -4402,13 +4413,13 @@
               <w:lang w:eastAsia="en-US"/>
             </w:rPr>
           </w:pPr>
-          <w:hyperlink w:anchor="_Toc460108664" w:history="1">
+          <w:hyperlink w:anchor="_Toc460116025" w:history="1">
             <w:r>
               <w:rPr>
                 <w:rStyle w:val="Hyperlink"/>
                 <w:noProof/>
               </w:rPr>
-              <w:t>reporting and logging</w:t>
+              <w:t>Directory structure</w:t>
             </w:r>
             <w:r>
               <w:rPr>
@@ -4429,7 +4440,7 @@
                 <w:noProof/>
                 <w:webHidden/>
               </w:rPr>
-              <w:instrText xml:space="preserve"> PAGEREF _Toc460108664 \h </w:instrText>
+              <w:instrText xml:space="preserve"> PAGEREF _Toc460116025 \h </w:instrText>
             </w:r>
             <w:r>
               <w:rPr>
@@ -4471,13 +4482,13 @@
               <w:lang w:eastAsia="en-US"/>
             </w:rPr>
           </w:pPr>
-          <w:hyperlink w:anchor="_Toc460108665" w:history="1">
+          <w:hyperlink w:anchor="_Toc460116026" w:history="1">
             <w:r>
               <w:rPr>
                 <w:rStyle w:val="Hyperlink"/>
                 <w:noProof/>
               </w:rPr>
-              <w:t>how to run the tests</w:t>
+              <w:t>reporting and logging</w:t>
             </w:r>
             <w:r>
               <w:rPr>
@@ -4498,7 +4509,7 @@
                 <w:noProof/>
                 <w:webHidden/>
               </w:rPr>
-              <w:instrText xml:space="preserve"> PAGEREF _Toc460108665 \h </w:instrText>
+              <w:instrText xml:space="preserve"> PAGEREF _Toc460116026 \h </w:instrText>
             </w:r>
             <w:r>
               <w:rPr>
@@ -4540,13 +4551,13 @@
               <w:lang w:eastAsia="en-US"/>
             </w:rPr>
           </w:pPr>
-          <w:hyperlink w:anchor="_Toc460108666" w:history="1">
+          <w:hyperlink w:anchor="_Toc460116027" w:history="1">
             <w:r>
               <w:rPr>
                 <w:rStyle w:val="Hyperlink"/>
                 <w:noProof/>
               </w:rPr>
-              <w:t>Coverage</w:t>
+              <w:t>how to run the tests</w:t>
             </w:r>
             <w:r>
               <w:rPr>
@@ -4567,7 +4578,7 @@
                 <w:noProof/>
                 <w:webHidden/>
               </w:rPr>
-              <w:instrText xml:space="preserve"> PAGEREF _Toc460108666 \h </w:instrText>
+              <w:instrText xml:space="preserve"> PAGEREF _Toc460116027 \h </w:instrText>
             </w:r>
             <w:r>
               <w:rPr>
@@ -4609,13 +4620,13 @@
               <w:lang w:eastAsia="en-US"/>
             </w:rPr>
           </w:pPr>
-          <w:hyperlink w:anchor="_Toc460108667" w:history="1">
+          <w:hyperlink w:anchor="_Toc460116028" w:history="1">
             <w:r>
               <w:rPr>
                 <w:rStyle w:val="Hyperlink"/>
                 <w:noProof/>
               </w:rPr>
-              <w:t>Application Under test</w:t>
+              <w:t>Coverage</w:t>
             </w:r>
             <w:r>
               <w:rPr>
@@ -4636,7 +4647,7 @@
                 <w:noProof/>
                 <w:webHidden/>
               </w:rPr>
-              <w:instrText xml:space="preserve"> PAGEREF _Toc460108667 \h </w:instrText>
+              <w:instrText xml:space="preserve"> PAGEREF _Toc460116028 \h </w:instrText>
             </w:r>
             <w:r>
               <w:rPr>
@@ -4678,13 +4689,13 @@
               <w:lang w:eastAsia="en-US"/>
             </w:rPr>
           </w:pPr>
-          <w:hyperlink w:anchor="_Toc460108668" w:history="1">
+          <w:hyperlink w:anchor="_Toc460116029" w:history="1">
             <w:r>
               <w:rPr>
                 <w:rStyle w:val="Hyperlink"/>
                 <w:noProof/>
               </w:rPr>
-              <w:t>future improvements</w:t>
+              <w:t>Application Under test</w:t>
             </w:r>
             <w:r>
               <w:rPr>
@@ -4705,7 +4716,7 @@
                 <w:noProof/>
                 <w:webHidden/>
               </w:rPr>
-              <w:instrText xml:space="preserve"> PAGEREF _Toc460108668 \h </w:instrText>
+              <w:instrText xml:space="preserve"> PAGEREF _Toc460116029 \h </w:instrText>
             </w:r>
             <w:r>
               <w:rPr>
@@ -4747,7 +4758,76 @@
               <w:lang w:eastAsia="en-US"/>
             </w:rPr>
           </w:pPr>
-          <w:hyperlink w:anchor="_Toc460108669" w:history="1">
+          <w:hyperlink w:anchor="_Toc460116030" w:history="1">
+            <w:r>
+              <w:rPr>
+                <w:rStyle w:val="Hyperlink"/>
+                <w:noProof/>
+              </w:rPr>
+              <w:t>future improvements</w:t>
+            </w:r>
+            <w:r>
+              <w:rPr>
+                <w:noProof/>
+                <w:webHidden/>
+              </w:rPr>
+              <w:tab/>
+            </w:r>
+            <w:r>
+              <w:rPr>
+                <w:noProof/>
+                <w:webHidden/>
+              </w:rPr>
+              <w:fldChar w:fldCharType="begin"/>
+            </w:r>
+            <w:r>
+              <w:rPr>
+                <w:noProof/>
+                <w:webHidden/>
+              </w:rPr>
+              <w:instrText xml:space="preserve"> PAGEREF _Toc460116030 \h </w:instrText>
+            </w:r>
+            <w:r>
+              <w:rPr>
+                <w:noProof/>
+                <w:webHidden/>
+              </w:rPr>
+            </w:r>
+            <w:r>
+              <w:rPr>
+                <w:noProof/>
+                <w:webHidden/>
+              </w:rPr>
+              <w:fldChar w:fldCharType="separate"/>
+            </w:r>
+            <w:r>
+              <w:rPr>
+                <w:noProof/>
+                <w:webHidden/>
+              </w:rPr>
+              <w:t>11</w:t>
+            </w:r>
+            <w:r>
+              <w:rPr>
+                <w:noProof/>
+                <w:webHidden/>
+              </w:rPr>
+              <w:fldChar w:fldCharType="end"/>
+            </w:r>
+          </w:hyperlink>
+        </w:p>
+        <w:p>
+          <w:pPr>
+            <w:pStyle w:val="TOC1"/>
+            <w:tabs>
+              <w:tab w:val="right" w:leader="dot" w:pos="9350"/>
+            </w:tabs>
+            <w:rPr>
+              <w:noProof/>
+              <w:lang w:eastAsia="en-US"/>
+            </w:rPr>
+          </w:pPr>
+          <w:hyperlink w:anchor="_Toc460116031" w:history="1">
             <w:r>
               <w:rPr>
                 <w:rStyle w:val="Hyperlink"/>
@@ -4774,7 +4854,7 @@
                 <w:noProof/>
                 <w:webHidden/>
               </w:rPr>
-              <w:instrText xml:space="preserve"> PAGEREF _Toc460108669 \h </w:instrText>
+              <w:instrText xml:space="preserve"> PAGEREF _Toc460116031 \h </w:instrText>
             </w:r>
             <w:r>
               <w:rPr>
@@ -4794,7 +4874,7 @@
                 <w:noProof/>
                 <w:webHidden/>
               </w:rPr>
-              <w:t>11</w:t>
+              <w:t>12</w:t>
             </w:r>
             <w:r>
               <w:rPr>
@@ -4895,14 +4975,19 @@
       </w:pPr>
       <w:r>
         <w:lastRenderedPageBreak/>
-        <w:t>Testing with Selenium Webdriver</w:t>
+        <w:t>Testing with S</w:t>
+      </w:r>
+      <w:bookmarkStart w:id="0" w:name="_GoBack"/>
+      <w:bookmarkEnd w:id="0"/>
+      <w:r>
+        <w:t>elenium Webdriver</w:t>
       </w:r>
     </w:p>
     <w:p>
       <w:pPr>
         <w:pStyle w:val="Heading1"/>
       </w:pPr>
-      <w:bookmarkStart w:id="1" w:name="_Toc460108660"/>
+      <w:bookmarkStart w:id="1" w:name="_Toc460116021"/>
       <w:r>
         <w:t>Introduction</w:t>
       </w:r>
@@ -4936,7 +5021,7 @@
       <w:pPr>
         <w:pStyle w:val="Heading1"/>
       </w:pPr>
-      <w:bookmarkStart w:id="2" w:name="_Toc460108661"/>
+      <w:bookmarkStart w:id="2" w:name="_Toc460116022"/>
       <w:r>
         <w:lastRenderedPageBreak/>
         <w:t>Framework Architecture</w:t>
@@ -5313,12 +5398,112 @@
       <w:pPr>
         <w:pStyle w:val="Heading1"/>
       </w:pPr>
-      <w:bookmarkStart w:id="3" w:name="_Toc460108662"/>
+      <w:bookmarkStart w:id="3" w:name="_Toc460116023"/>
+      <w:r>
+        <w:lastRenderedPageBreak/>
+        <w:t xml:space="preserve">Framework </w:t>
+      </w:r>
+      <w:r>
+        <w:t>Features</w:t>
+      </w:r>
+      <w:bookmarkEnd w:id="3"/>
+    </w:p>
+    <w:p>
+      <w:r>
+        <w:t>Here are the features offered by this framework:</w:t>
+      </w:r>
+    </w:p>
+    <w:p>
+      <w:pPr>
+        <w:pStyle w:val="ListParagraph"/>
+        <w:numPr>
+          <w:ilvl w:val="0"/>
+          <w:numId w:val="12"/>
+        </w:numPr>
+      </w:pPr>
+      <w:r>
+        <w:t>Keyword driven: The test cases and test steps are nothing but the keywords. You may use them in any logical order and they should work</w:t>
+      </w:r>
+    </w:p>
+    <w:p>
+      <w:pPr>
+        <w:pStyle w:val="ListParagraph"/>
+        <w:numPr>
+          <w:ilvl w:val="0"/>
+          <w:numId w:val="12"/>
+        </w:numPr>
+      </w:pPr>
+      <w:r>
+        <w:t>Data driver: All of the data needed for the execution is fetched from Excel sheets, which makes it easier to modify the data.</w:t>
+      </w:r>
+    </w:p>
+    <w:p>
+      <w:pPr>
+        <w:pStyle w:val="ListParagraph"/>
+        <w:numPr>
+          <w:ilvl w:val="0"/>
+          <w:numId w:val="12"/>
+        </w:numPr>
+      </w:pPr>
+      <w:r>
+        <w:t>Easy to maintain: POM and PageFactory makes this framework very easy to manage and maintain.</w:t>
+      </w:r>
+    </w:p>
+    <w:p>
+      <w:pPr>
+        <w:pStyle w:val="ListParagraph"/>
+        <w:numPr>
+          <w:ilvl w:val="0"/>
+          <w:numId w:val="12"/>
+        </w:numPr>
+      </w:pPr>
+      <w:r>
+        <w:t>Detailed reports: Extent reports used in framework provided beautiful reports in HTML format, which takes out need of any other reporting.</w:t>
+      </w:r>
+    </w:p>
+    <w:p>
+      <w:pPr>
+        <w:pStyle w:val="ListParagraph"/>
+        <w:numPr>
+          <w:ilvl w:val="0"/>
+          <w:numId w:val="12"/>
+        </w:numPr>
+      </w:pPr>
+      <w:r>
+        <w:t xml:space="preserve">Automated emails: Reports are automatically emailed to the addresses specified in the input excel sheet once the execution is over. Hence execution status can be checked </w:t>
+      </w:r>
+      <w:r>
+        <w:t>without logging into the automation machine</w:t>
+      </w:r>
+    </w:p>
+    <w:p/>
+    <w:p/>
+    <w:p/>
+    <w:p/>
+    <w:p/>
+    <w:p/>
+    <w:p/>
+    <w:p/>
+    <w:p/>
+    <w:p/>
+    <w:p/>
+    <w:p/>
+    <w:p/>
+    <w:p/>
+    <w:p/>
+    <w:p/>
+    <w:p/>
+    <w:p/>
+    <w:p>
+      <w:pPr>
+        <w:pStyle w:val="Heading1"/>
+      </w:pPr>
+      <w:bookmarkStart w:id="4" w:name="_Toc460116024"/>
       <w:r>
         <w:lastRenderedPageBreak/>
         <w:t>Framework control flow</w:t>
       </w:r>
-      <w:bookmarkEnd w:id="3"/>
+      <w:bookmarkEnd w:id="4"/>
     </w:p>
     <w:p>
       <w:r>
@@ -5629,12 +5814,12 @@
       <w:pPr>
         <w:pStyle w:val="Heading1"/>
       </w:pPr>
-      <w:bookmarkStart w:id="4" w:name="_Toc460108663"/>
+      <w:bookmarkStart w:id="5" w:name="_Toc460116025"/>
       <w:r>
         <w:lastRenderedPageBreak/>
         <w:t>Directory structure</w:t>
       </w:r>
-      <w:bookmarkEnd w:id="4"/>
+      <w:bookmarkEnd w:id="5"/>
     </w:p>
     <w:p>
       <w:r>
@@ -5758,16 +5943,16 @@
     <w:p/>
     <w:p/>
     <w:p/>
-    <w:p/>
     <w:p>
       <w:pPr>
         <w:pStyle w:val="Heading1"/>
       </w:pPr>
-      <w:bookmarkStart w:id="5" w:name="_Toc460108664"/>
-      <w:r>
+      <w:bookmarkStart w:id="6" w:name="_Toc460116026"/>
+      <w:r>
+        <w:lastRenderedPageBreak/>
         <w:t>reporting and logging</w:t>
       </w:r>
-      <w:bookmarkEnd w:id="5"/>
+      <w:bookmarkEnd w:id="6"/>
     </w:p>
     <w:p>
       <w:r>
@@ -5811,7 +5996,7 @@
           <v:shape id="_x0000_i1025" type="#_x0000_t75" style="width:77.1pt;height:49.95pt" o:ole="">
             <v:imagedata r:id="rId15" o:title=""/>
           </v:shape>
-          <o:OLEObject Type="Embed" ProgID="Package" ShapeID="_x0000_i1025" DrawAspect="Icon" ObjectID="_1533850504" r:id="rId16"/>
+          <o:OLEObject Type="Embed" ProgID="Package" ShapeID="_x0000_i1025" DrawAspect="Icon" ObjectID="_1533857856" r:id="rId16"/>
         </w:object>
       </w:r>
     </w:p>
@@ -5876,11 +6061,12 @@
       <w:pPr>
         <w:pStyle w:val="Heading1"/>
       </w:pPr>
-      <w:bookmarkStart w:id="6" w:name="_Toc460108665"/>
-      <w:r>
+      <w:bookmarkStart w:id="7" w:name="_Toc460116027"/>
+      <w:r>
+        <w:lastRenderedPageBreak/>
         <w:t>how to run the tests</w:t>
       </w:r>
-      <w:bookmarkEnd w:id="6"/>
+      <w:bookmarkEnd w:id="7"/>
     </w:p>
     <w:p>
       <w:r>
@@ -6020,20 +6206,14 @@
     </w:p>
     <w:p>
       <w:pPr>
-        <w:tabs>
-          <w:tab w:val="left" w:pos="2325"/>
-        </w:tabs>
-      </w:pPr>
-    </w:p>
-    <w:p>
-      <w:pPr>
         <w:pStyle w:val="Heading1"/>
       </w:pPr>
-      <w:bookmarkStart w:id="7" w:name="_Toc460108666"/>
-      <w:r>
+      <w:bookmarkStart w:id="8" w:name="_Toc460116028"/>
+      <w:r>
+        <w:lastRenderedPageBreak/>
         <w:t>Coverage</w:t>
       </w:r>
-      <w:bookmarkEnd w:id="7"/>
+      <w:bookmarkEnd w:id="8"/>
     </w:p>
     <w:p>
       <w:r>
@@ -7442,11 +7622,12 @@
       <w:pPr>
         <w:pStyle w:val="Heading1"/>
       </w:pPr>
-      <w:bookmarkStart w:id="8" w:name="_Toc460108667"/>
-      <w:r>
+      <w:bookmarkStart w:id="9" w:name="_Toc460116029"/>
+      <w:r>
+        <w:lastRenderedPageBreak/>
         <w:t>Application Under test</w:t>
       </w:r>
-      <w:bookmarkEnd w:id="8"/>
+      <w:bookmarkEnd w:id="9"/>
     </w:p>
     <w:p>
       <w:pPr>
@@ -7553,11 +7734,12 @@
       <w:pPr>
         <w:pStyle w:val="Heading1"/>
       </w:pPr>
-      <w:bookmarkStart w:id="9" w:name="_Toc460108668"/>
-      <w:r>
+      <w:bookmarkStart w:id="10" w:name="_Toc460116030"/>
+      <w:r>
+        <w:lastRenderedPageBreak/>
         <w:t>future improvements</w:t>
       </w:r>
-      <w:bookmarkEnd w:id="9"/>
+      <w:bookmarkEnd w:id="10"/>
     </w:p>
     <w:p>
       <w:pPr>
@@ -7713,20 +7895,14 @@
     </w:p>
     <w:p>
       <w:pPr>
-        <w:tabs>
-          <w:tab w:val="left" w:pos="3817"/>
-        </w:tabs>
-      </w:pPr>
-    </w:p>
-    <w:p>
-      <w:pPr>
         <w:pStyle w:val="Heading1"/>
       </w:pPr>
-      <w:bookmarkStart w:id="10" w:name="_Toc460108669"/>
-      <w:r>
+      <w:bookmarkStart w:id="11" w:name="_Toc460116031"/>
+      <w:r>
+        <w:lastRenderedPageBreak/>
         <w:t>References</w:t>
       </w:r>
-      <w:bookmarkEnd w:id="10"/>
+      <w:bookmarkEnd w:id="11"/>
     </w:p>
     <w:p>
       <w:pPr>
@@ -8283,7 +8459,7 @@
   <w:abstractNum w:abstractNumId="4" w15:restartNumberingAfterBreak="0">
     <w:nsid w:val="24726EFC"/>
     <w:multiLevelType w:val="hybridMultilevel"/>
-    <w:tmpl w:val="938A8882"/>
+    <w:tmpl w:val="540816C2"/>
     <w:lvl w:ilvl="0" w:tplc="04090001">
       <w:start w:val="1"/>
       <w:numFmt w:val="bullet"/>
@@ -11758,81 +11934,81 @@
   </dgm:ptLst>
   <dgm:cxnLst>
     <dgm:cxn modelId="{B88D82DF-60CB-49A0-B7A8-B86F6A1258F3}" srcId="{29F11ED0-150B-4C31-B722-E0597B7D33F5}" destId="{C40E267C-D01A-42BA-B11F-D2A1E6166E46}" srcOrd="5" destOrd="0" parTransId="{D79E1BEF-4461-4A88-A620-737B57B39F4E}" sibTransId="{CA9E7DC0-1500-4293-89CC-F48B4A6B4F88}"/>
-    <dgm:cxn modelId="{D2E7A7DC-A8DA-4628-AF2F-031FA2EB202A}" type="presOf" srcId="{D79E1BEF-4461-4A88-A620-737B57B39F4E}" destId="{6AD3B112-457C-4980-BFE6-6CFB524A2AC9}" srcOrd="0" destOrd="0" presId="urn:microsoft.com/office/officeart/2005/8/layout/orgChart1"/>
-    <dgm:cxn modelId="{86B49356-EB95-411D-A2B0-C5B16143CD70}" type="presOf" srcId="{4E3DAC3D-27D4-4845-A8D4-B5FB9577FBE3}" destId="{899C5C2F-3217-4FC3-8363-91D175DF617D}" srcOrd="1" destOrd="0" presId="urn:microsoft.com/office/officeart/2005/8/layout/orgChart1"/>
     <dgm:cxn modelId="{45BF4165-0373-47ED-8878-2CC17D699267}" srcId="{3CFF624F-4199-4369-BBAD-DB3CEE92C40D}" destId="{29F11ED0-150B-4C31-B722-E0597B7D33F5}" srcOrd="0" destOrd="0" parTransId="{CABB044F-212D-4BF2-92B8-706B9373D719}" sibTransId="{5B2755FF-6CA0-4D83-AF80-93731C2B9A7C}"/>
-    <dgm:cxn modelId="{5A4B73D8-5B42-4496-8C09-B9B7A092B7D1}" type="presOf" srcId="{29F11ED0-150B-4C31-B722-E0597B7D33F5}" destId="{A06565C2-5E3E-4512-A0CB-C9DE5F8C74F0}" srcOrd="0" destOrd="0" presId="urn:microsoft.com/office/officeart/2005/8/layout/orgChart1"/>
-    <dgm:cxn modelId="{B735A2A1-4F7A-462E-BF7A-55A3AB7A1727}" type="presOf" srcId="{3CFF624F-4199-4369-BBAD-DB3CEE92C40D}" destId="{3391FD43-8B1E-49EA-85F9-2807D743259E}" srcOrd="0" destOrd="0" presId="urn:microsoft.com/office/officeart/2005/8/layout/orgChart1"/>
-    <dgm:cxn modelId="{096B345D-6998-4A9E-925C-72316F0FAA1C}" type="presOf" srcId="{57D51B5E-B0B5-493E-9318-7DCB64CE9787}" destId="{072519EB-554C-4766-83E6-EFEDEBBB5F8D}" srcOrd="0" destOrd="0" presId="urn:microsoft.com/office/officeart/2005/8/layout/orgChart1"/>
-    <dgm:cxn modelId="{5537F3E0-2C7D-4DE5-913E-CF50CE0B2977}" type="presOf" srcId="{1644282B-2E52-4563-860F-0B241055C3C0}" destId="{C647E83F-2EFD-4E30-A2F5-1ACDC7E7755B}" srcOrd="1" destOrd="0" presId="urn:microsoft.com/office/officeart/2005/8/layout/orgChart1"/>
-    <dgm:cxn modelId="{587D73BC-55E3-4919-9CF0-311CCA3C6161}" type="presOf" srcId="{3D4B4612-082C-4901-B8A0-21221CA8020A}" destId="{484097A7-C1B8-4075-A019-7639D0101DF9}" srcOrd="0" destOrd="0" presId="urn:microsoft.com/office/officeart/2005/8/layout/orgChart1"/>
-    <dgm:cxn modelId="{39839D61-589C-4687-98A5-4FDFCEE1B94A}" type="presOf" srcId="{C40E267C-D01A-42BA-B11F-D2A1E6166E46}" destId="{39C8280E-40A1-4AC6-9C8A-359CCBBDC390}" srcOrd="1" destOrd="0" presId="urn:microsoft.com/office/officeart/2005/8/layout/orgChart1"/>
+    <dgm:cxn modelId="{D1713259-8D9C-4971-894D-B9DC8898FBBF}" type="presOf" srcId="{3CFF624F-4199-4369-BBAD-DB3CEE92C40D}" destId="{3391FD43-8B1E-49EA-85F9-2807D743259E}" srcOrd="0" destOrd="0" presId="urn:microsoft.com/office/officeart/2005/8/layout/orgChart1"/>
+    <dgm:cxn modelId="{BF23487B-E8F2-4881-B72F-E3D7B584CBBA}" type="presOf" srcId="{4E3DAC3D-27D4-4845-A8D4-B5FB9577FBE3}" destId="{3B7462E5-DEDD-4647-BF46-C7E592175E0F}" srcOrd="0" destOrd="0" presId="urn:microsoft.com/office/officeart/2005/8/layout/orgChart1"/>
+    <dgm:cxn modelId="{C483724A-01E4-427B-85B5-BDCFD45EA4D7}" type="presOf" srcId="{3D4B4612-082C-4901-B8A0-21221CA8020A}" destId="{484097A7-C1B8-4075-A019-7639D0101DF9}" srcOrd="0" destOrd="0" presId="urn:microsoft.com/office/officeart/2005/8/layout/orgChart1"/>
+    <dgm:cxn modelId="{714B41B1-D64A-4661-86B1-4E8502C149A9}" type="presOf" srcId="{C40E267C-D01A-42BA-B11F-D2A1E6166E46}" destId="{39C8280E-40A1-4AC6-9C8A-359CCBBDC390}" srcOrd="1" destOrd="0" presId="urn:microsoft.com/office/officeart/2005/8/layout/orgChart1"/>
+    <dgm:cxn modelId="{F48D42C7-BB8A-4D97-9D08-0554F9635775}" type="presOf" srcId="{2BA3CAD1-F4AD-4A97-AB0B-5EA1CBCC3679}" destId="{E0F4C294-E2A3-47F5-B5E8-9C10D66CEB51}" srcOrd="1" destOrd="0" presId="urn:microsoft.com/office/officeart/2005/8/layout/orgChart1"/>
+    <dgm:cxn modelId="{D4CDC592-B53A-4532-B7EE-086E7E12BB63}" type="presOf" srcId="{29F11ED0-150B-4C31-B722-E0597B7D33F5}" destId="{86DC8B2D-950E-4122-A5CD-EC1F7658D1A1}" srcOrd="1" destOrd="0" presId="urn:microsoft.com/office/officeart/2005/8/layout/orgChart1"/>
+    <dgm:cxn modelId="{015050D6-86FC-4A76-9BD1-C388974820E3}" type="presOf" srcId="{29F11ED0-150B-4C31-B722-E0597B7D33F5}" destId="{A06565C2-5E3E-4512-A0CB-C9DE5F8C74F0}" srcOrd="0" destOrd="0" presId="urn:microsoft.com/office/officeart/2005/8/layout/orgChart1"/>
+    <dgm:cxn modelId="{D88C26AA-2B4D-4398-AD5A-C82C79969C12}" type="presOf" srcId="{8C01E12C-30B5-4F45-A3ED-C1881B001A74}" destId="{919177BA-54A9-4905-B8DE-2EDA86A2D23F}" srcOrd="0" destOrd="0" presId="urn:microsoft.com/office/officeart/2005/8/layout/orgChart1"/>
+    <dgm:cxn modelId="{21B86737-69E9-4470-A4A1-8D92A9826186}" type="presOf" srcId="{3F50DA60-D224-42CA-8A69-E616349BF916}" destId="{7DDCDCE1-5E4A-48D0-B510-0D6F22196158}" srcOrd="0" destOrd="0" presId="urn:microsoft.com/office/officeart/2005/8/layout/orgChart1"/>
+    <dgm:cxn modelId="{FBFACEE4-AD43-479B-89A8-9A3815994EC4}" type="presOf" srcId="{46EB03C0-A38C-430B-940C-B9330C6CB78F}" destId="{B185E66E-9169-4ED6-B2C5-B5AF1484C245}" srcOrd="1" destOrd="0" presId="urn:microsoft.com/office/officeart/2005/8/layout/orgChart1"/>
+    <dgm:cxn modelId="{BA01493D-59BA-4A61-8ACE-6D6BE6C4868A}" type="presOf" srcId="{62BCD219-A91C-4CF6-B0E4-0F58B23F8301}" destId="{A46A6BF6-8106-4A13-9DE1-F5A3C7184865}" srcOrd="0" destOrd="0" presId="urn:microsoft.com/office/officeart/2005/8/layout/orgChart1"/>
     <dgm:cxn modelId="{67229BD1-0625-4E81-820A-705898D4C7F2}" srcId="{29F11ED0-150B-4C31-B722-E0597B7D33F5}" destId="{1644282B-2E52-4563-860F-0B241055C3C0}" srcOrd="3" destOrd="0" parTransId="{3F50DA60-D224-42CA-8A69-E616349BF916}" sibTransId="{6C43E674-C949-4405-8F48-5E089096FEAA}"/>
-    <dgm:cxn modelId="{C9A31580-06E9-4D79-8D85-9CF989DF5252}" type="presOf" srcId="{46EB03C0-A38C-430B-940C-B9330C6CB78F}" destId="{B185E66E-9169-4ED6-B2C5-B5AF1484C245}" srcOrd="1" destOrd="0" presId="urn:microsoft.com/office/officeart/2005/8/layout/orgChart1"/>
-    <dgm:cxn modelId="{A1070FC4-4AC1-4619-9A98-25231D33B5E3}" type="presOf" srcId="{2BA3CAD1-F4AD-4A97-AB0B-5EA1CBCC3679}" destId="{04489A87-6E03-4715-8A61-D3B828C6F94B}" srcOrd="0" destOrd="0" presId="urn:microsoft.com/office/officeart/2005/8/layout/orgChart1"/>
-    <dgm:cxn modelId="{BCD5CE79-5BCB-4EA8-BA39-06A228AC8A68}" type="presOf" srcId="{8C01E12C-30B5-4F45-A3ED-C1881B001A74}" destId="{919177BA-54A9-4905-B8DE-2EDA86A2D23F}" srcOrd="0" destOrd="0" presId="urn:microsoft.com/office/officeart/2005/8/layout/orgChart1"/>
+    <dgm:cxn modelId="{BAC71611-3029-42DB-A913-92AD81760491}" type="presOf" srcId="{57D51B5E-B0B5-493E-9318-7DCB64CE9787}" destId="{072519EB-554C-4766-83E6-EFEDEBBB5F8D}" srcOrd="0" destOrd="0" presId="urn:microsoft.com/office/officeart/2005/8/layout/orgChart1"/>
+    <dgm:cxn modelId="{6CFD2DFA-5EE6-49AE-831F-C973FE25F19B}" type="presOf" srcId="{2BA3CAD1-F4AD-4A97-AB0B-5EA1CBCC3679}" destId="{04489A87-6E03-4715-8A61-D3B828C6F94B}" srcOrd="0" destOrd="0" presId="urn:microsoft.com/office/officeart/2005/8/layout/orgChart1"/>
+    <dgm:cxn modelId="{4ED2CD30-DFC2-479E-BA41-7D820DE86DA4}" type="presOf" srcId="{46EB03C0-A38C-430B-940C-B9330C6CB78F}" destId="{988A2436-D76A-4D68-A294-609DDEE80878}" srcOrd="0" destOrd="0" presId="urn:microsoft.com/office/officeart/2005/8/layout/orgChart1"/>
+    <dgm:cxn modelId="{47EFD87C-A540-4164-8998-1B039C8A1C65}" type="presOf" srcId="{D79E1BEF-4461-4A88-A620-737B57B39F4E}" destId="{6AD3B112-457C-4980-BFE6-6CFB524A2AC9}" srcOrd="0" destOrd="0" presId="urn:microsoft.com/office/officeart/2005/8/layout/orgChart1"/>
     <dgm:cxn modelId="{515AA5E4-D38D-4529-ADD9-1C696CA2B7C7}" srcId="{29F11ED0-150B-4C31-B722-E0597B7D33F5}" destId="{46EB03C0-A38C-430B-940C-B9330C6CB78F}" srcOrd="4" destOrd="0" parTransId="{62BCD219-A91C-4CF6-B0E4-0F58B23F8301}" sibTransId="{659B191C-3AF2-4D80-BDA6-95990128C42D}"/>
-    <dgm:cxn modelId="{4A182BBC-448F-4ED1-9E9B-949B3DF398EE}" type="presOf" srcId="{62BCD219-A91C-4CF6-B0E4-0F58B23F8301}" destId="{A46A6BF6-8106-4A13-9DE1-F5A3C7184865}" srcOrd="0" destOrd="0" presId="urn:microsoft.com/office/officeart/2005/8/layout/orgChart1"/>
-    <dgm:cxn modelId="{78878703-E7C4-4738-AEB7-02AC7782B150}" type="presOf" srcId="{2BA3CAD1-F4AD-4A97-AB0B-5EA1CBCC3679}" destId="{E0F4C294-E2A3-47F5-B5E8-9C10D66CEB51}" srcOrd="1" destOrd="0" presId="urn:microsoft.com/office/officeart/2005/8/layout/orgChart1"/>
+    <dgm:cxn modelId="{A0ADADC5-8F8D-4622-8FD8-E6979E960A17}" type="presOf" srcId="{4E3DAC3D-27D4-4845-A8D4-B5FB9577FBE3}" destId="{899C5C2F-3217-4FC3-8363-91D175DF617D}" srcOrd="1" destOrd="0" presId="urn:microsoft.com/office/officeart/2005/8/layout/orgChart1"/>
+    <dgm:cxn modelId="{76E8B1F7-3DEA-4213-9F17-11660BF66260}" type="presOf" srcId="{1644282B-2E52-4563-860F-0B241055C3C0}" destId="{E98211E7-66FF-45E2-AAA3-F4BDF0EF3120}" srcOrd="0" destOrd="0" presId="urn:microsoft.com/office/officeart/2005/8/layout/orgChart1"/>
     <dgm:cxn modelId="{EE398906-3FC7-4139-936B-2E4D09FFF8E2}" srcId="{29F11ED0-150B-4C31-B722-E0597B7D33F5}" destId="{4E3DAC3D-27D4-4845-A8D4-B5FB9577FBE3}" srcOrd="1" destOrd="0" parTransId="{DED5E7C5-8E1E-49C8-8980-1F705A864871}" sibTransId="{51984873-9DF3-48A5-8F09-1A29DE01676B}"/>
-    <dgm:cxn modelId="{B1B2FB21-F309-4F42-96A5-1FCC20E8526B}" type="presOf" srcId="{C40E267C-D01A-42BA-B11F-D2A1E6166E46}" destId="{B87ABFC5-7060-4032-B3FA-381DF82D026C}" srcOrd="0" destOrd="0" presId="urn:microsoft.com/office/officeart/2005/8/layout/orgChart1"/>
-    <dgm:cxn modelId="{FA0ADC0C-20E8-4225-99AF-6CC7155BB990}" type="presOf" srcId="{1644282B-2E52-4563-860F-0B241055C3C0}" destId="{E98211E7-66FF-45E2-AAA3-F4BDF0EF3120}" srcOrd="0" destOrd="0" presId="urn:microsoft.com/office/officeart/2005/8/layout/orgChart1"/>
-    <dgm:cxn modelId="{C762E31C-BA4D-4F2A-BCC5-EC4332BBB655}" type="presOf" srcId="{4E3DAC3D-27D4-4845-A8D4-B5FB9577FBE3}" destId="{3B7462E5-DEDD-4647-BF46-C7E592175E0F}" srcOrd="0" destOrd="0" presId="urn:microsoft.com/office/officeart/2005/8/layout/orgChart1"/>
-    <dgm:cxn modelId="{9083C105-B923-4BD8-92CA-A1045EDA1D5D}" type="presOf" srcId="{29F11ED0-150B-4C31-B722-E0597B7D33F5}" destId="{86DC8B2D-950E-4122-A5CD-EC1F7658D1A1}" srcOrd="1" destOrd="0" presId="urn:microsoft.com/office/officeart/2005/8/layout/orgChart1"/>
+    <dgm:cxn modelId="{CD78BCC9-1D4E-4542-AE5E-117F5BA3190E}" type="presOf" srcId="{1644282B-2E52-4563-860F-0B241055C3C0}" destId="{C647E83F-2EFD-4E30-A2F5-1ACDC7E7755B}" srcOrd="1" destOrd="0" presId="urn:microsoft.com/office/officeart/2005/8/layout/orgChart1"/>
+    <dgm:cxn modelId="{64287D8B-DA58-4E9C-AA21-7F4FFE7CB1FC}" srcId="{29F11ED0-150B-4C31-B722-E0597B7D33F5}" destId="{8C01E12C-30B5-4F45-A3ED-C1881B001A74}" srcOrd="2" destOrd="0" parTransId="{57D51B5E-B0B5-493E-9318-7DCB64CE9787}" sibTransId="{81E8D319-CA11-4FA0-A0C5-0354F5C53B4C}"/>
     <dgm:cxn modelId="{65B75D60-3C55-4674-B39C-F3BE5D97B980}" srcId="{29F11ED0-150B-4C31-B722-E0597B7D33F5}" destId="{2BA3CAD1-F4AD-4A97-AB0B-5EA1CBCC3679}" srcOrd="0" destOrd="0" parTransId="{3D4B4612-082C-4901-B8A0-21221CA8020A}" sibTransId="{2E0B777E-4C0A-41E9-B370-F63AD76D24FE}"/>
-    <dgm:cxn modelId="{64287D8B-DA58-4E9C-AA21-7F4FFE7CB1FC}" srcId="{29F11ED0-150B-4C31-B722-E0597B7D33F5}" destId="{8C01E12C-30B5-4F45-A3ED-C1881B001A74}" srcOrd="2" destOrd="0" parTransId="{57D51B5E-B0B5-493E-9318-7DCB64CE9787}" sibTransId="{81E8D319-CA11-4FA0-A0C5-0354F5C53B4C}"/>
-    <dgm:cxn modelId="{B8C53032-4692-458D-96B5-82279AECCC75}" type="presOf" srcId="{3F50DA60-D224-42CA-8A69-E616349BF916}" destId="{7DDCDCE1-5E4A-48D0-B510-0D6F22196158}" srcOrd="0" destOrd="0" presId="urn:microsoft.com/office/officeart/2005/8/layout/orgChart1"/>
-    <dgm:cxn modelId="{6AD71E78-4C23-4E5D-B5D3-07DCF180A1CC}" type="presOf" srcId="{DED5E7C5-8E1E-49C8-8980-1F705A864871}" destId="{59377CC1-A2A0-4522-9209-72B5C468C6D1}" srcOrd="0" destOrd="0" presId="urn:microsoft.com/office/officeart/2005/8/layout/orgChart1"/>
-    <dgm:cxn modelId="{B936106F-7990-4C31-9EA3-6900333D3650}" type="presOf" srcId="{46EB03C0-A38C-430B-940C-B9330C6CB78F}" destId="{988A2436-D76A-4D68-A294-609DDEE80878}" srcOrd="0" destOrd="0" presId="urn:microsoft.com/office/officeart/2005/8/layout/orgChart1"/>
-    <dgm:cxn modelId="{A809EFF1-5BDC-4862-AC54-88D2C1123F59}" type="presOf" srcId="{8C01E12C-30B5-4F45-A3ED-C1881B001A74}" destId="{1CE1FB99-30F6-4BF0-AC1F-0878B6854519}" srcOrd="1" destOrd="0" presId="urn:microsoft.com/office/officeart/2005/8/layout/orgChart1"/>
-    <dgm:cxn modelId="{4A04ECC8-5902-40D7-BD50-EF17CC67569C}" type="presParOf" srcId="{3391FD43-8B1E-49EA-85F9-2807D743259E}" destId="{9A7BCBF0-228D-4A98-83A5-1F7C3FAED0AE}" srcOrd="0" destOrd="0" presId="urn:microsoft.com/office/officeart/2005/8/layout/orgChart1"/>
-    <dgm:cxn modelId="{01EC1DFC-1E02-4C6C-84B4-48E9B2E7095E}" type="presParOf" srcId="{9A7BCBF0-228D-4A98-83A5-1F7C3FAED0AE}" destId="{80B49DEE-B92F-4A85-867D-B84AC1463A04}" srcOrd="0" destOrd="0" presId="urn:microsoft.com/office/officeart/2005/8/layout/orgChart1"/>
-    <dgm:cxn modelId="{C5F786C5-914D-43BA-A9DB-258B0831D10A}" type="presParOf" srcId="{80B49DEE-B92F-4A85-867D-B84AC1463A04}" destId="{A06565C2-5E3E-4512-A0CB-C9DE5F8C74F0}" srcOrd="0" destOrd="0" presId="urn:microsoft.com/office/officeart/2005/8/layout/orgChart1"/>
-    <dgm:cxn modelId="{27D4B6C4-400C-4162-A38E-F91AF4ABC028}" type="presParOf" srcId="{80B49DEE-B92F-4A85-867D-B84AC1463A04}" destId="{86DC8B2D-950E-4122-A5CD-EC1F7658D1A1}" srcOrd="1" destOrd="0" presId="urn:microsoft.com/office/officeart/2005/8/layout/orgChart1"/>
-    <dgm:cxn modelId="{8CAA059E-4F87-4F95-BD09-1546A708CE3C}" type="presParOf" srcId="{9A7BCBF0-228D-4A98-83A5-1F7C3FAED0AE}" destId="{12D0E71F-838B-4977-B1EB-15018749C948}" srcOrd="1" destOrd="0" presId="urn:microsoft.com/office/officeart/2005/8/layout/orgChart1"/>
-    <dgm:cxn modelId="{50BDC787-004A-45DF-AC58-E77293FCA742}" type="presParOf" srcId="{12D0E71F-838B-4977-B1EB-15018749C948}" destId="{484097A7-C1B8-4075-A019-7639D0101DF9}" srcOrd="0" destOrd="0" presId="urn:microsoft.com/office/officeart/2005/8/layout/orgChart1"/>
-    <dgm:cxn modelId="{D8B99AB1-69A5-47B1-86C3-6EECA367AB13}" type="presParOf" srcId="{12D0E71F-838B-4977-B1EB-15018749C948}" destId="{C99AA74E-E286-46AC-9039-81B4D689FE36}" srcOrd="1" destOrd="0" presId="urn:microsoft.com/office/officeart/2005/8/layout/orgChart1"/>
-    <dgm:cxn modelId="{84086584-11CD-4C3D-94C3-8AFAF668A634}" type="presParOf" srcId="{C99AA74E-E286-46AC-9039-81B4D689FE36}" destId="{CA8F7886-C58C-4F9C-BCCF-46E31BA52006}" srcOrd="0" destOrd="0" presId="urn:microsoft.com/office/officeart/2005/8/layout/orgChart1"/>
-    <dgm:cxn modelId="{9B3B597F-298F-4EC4-A224-E7916C1E8EE5}" type="presParOf" srcId="{CA8F7886-C58C-4F9C-BCCF-46E31BA52006}" destId="{04489A87-6E03-4715-8A61-D3B828C6F94B}" srcOrd="0" destOrd="0" presId="urn:microsoft.com/office/officeart/2005/8/layout/orgChart1"/>
-    <dgm:cxn modelId="{801137AC-A97D-471B-8811-CC2CC19118AF}" type="presParOf" srcId="{CA8F7886-C58C-4F9C-BCCF-46E31BA52006}" destId="{E0F4C294-E2A3-47F5-B5E8-9C10D66CEB51}" srcOrd="1" destOrd="0" presId="urn:microsoft.com/office/officeart/2005/8/layout/orgChart1"/>
-    <dgm:cxn modelId="{283AA50A-836C-4BC2-B70C-C7CF77A47B03}" type="presParOf" srcId="{C99AA74E-E286-46AC-9039-81B4D689FE36}" destId="{3C2BA10E-A99A-4010-B0DC-C150D99FA74D}" srcOrd="1" destOrd="0" presId="urn:microsoft.com/office/officeart/2005/8/layout/orgChart1"/>
-    <dgm:cxn modelId="{FE2A2B0C-FE02-40AF-8818-41125AF8959B}" type="presParOf" srcId="{C99AA74E-E286-46AC-9039-81B4D689FE36}" destId="{DA8A344B-B05C-4A9E-A95F-7D1090612AB3}" srcOrd="2" destOrd="0" presId="urn:microsoft.com/office/officeart/2005/8/layout/orgChart1"/>
-    <dgm:cxn modelId="{933DA4E5-24B0-42F8-9954-CF0E38DEF5A9}" type="presParOf" srcId="{12D0E71F-838B-4977-B1EB-15018749C948}" destId="{59377CC1-A2A0-4522-9209-72B5C468C6D1}" srcOrd="2" destOrd="0" presId="urn:microsoft.com/office/officeart/2005/8/layout/orgChart1"/>
-    <dgm:cxn modelId="{86698ADD-796E-4BB6-8250-17F3E2A906AC}" type="presParOf" srcId="{12D0E71F-838B-4977-B1EB-15018749C948}" destId="{A5BBD8D2-660A-4F60-ADBE-7C7A989D156E}" srcOrd="3" destOrd="0" presId="urn:microsoft.com/office/officeart/2005/8/layout/orgChart1"/>
-    <dgm:cxn modelId="{5086906A-A178-4306-9999-E2D3934CA38F}" type="presParOf" srcId="{A5BBD8D2-660A-4F60-ADBE-7C7A989D156E}" destId="{33D4980C-CD68-43B3-B886-1C72872C1B0A}" srcOrd="0" destOrd="0" presId="urn:microsoft.com/office/officeart/2005/8/layout/orgChart1"/>
-    <dgm:cxn modelId="{C1DD992D-6481-4930-88EF-B96211AC8481}" type="presParOf" srcId="{33D4980C-CD68-43B3-B886-1C72872C1B0A}" destId="{3B7462E5-DEDD-4647-BF46-C7E592175E0F}" srcOrd="0" destOrd="0" presId="urn:microsoft.com/office/officeart/2005/8/layout/orgChart1"/>
-    <dgm:cxn modelId="{74A44F48-6A58-4020-8FCA-D3A70ECE1807}" type="presParOf" srcId="{33D4980C-CD68-43B3-B886-1C72872C1B0A}" destId="{899C5C2F-3217-4FC3-8363-91D175DF617D}" srcOrd="1" destOrd="0" presId="urn:microsoft.com/office/officeart/2005/8/layout/orgChart1"/>
-    <dgm:cxn modelId="{A4EDD32A-53E0-43A0-8579-4D8E47EB5556}" type="presParOf" srcId="{A5BBD8D2-660A-4F60-ADBE-7C7A989D156E}" destId="{6866FD1E-E484-48EA-B0D3-7DCB627CB470}" srcOrd="1" destOrd="0" presId="urn:microsoft.com/office/officeart/2005/8/layout/orgChart1"/>
-    <dgm:cxn modelId="{B0F751AD-F12B-480C-93A9-6B9F4E2BCCD5}" type="presParOf" srcId="{A5BBD8D2-660A-4F60-ADBE-7C7A989D156E}" destId="{832481A6-5117-4F2C-9A5B-384B2460CC8B}" srcOrd="2" destOrd="0" presId="urn:microsoft.com/office/officeart/2005/8/layout/orgChart1"/>
-    <dgm:cxn modelId="{959550C7-0DE9-439C-B864-25F564655533}" type="presParOf" srcId="{12D0E71F-838B-4977-B1EB-15018749C948}" destId="{072519EB-554C-4766-83E6-EFEDEBBB5F8D}" srcOrd="4" destOrd="0" presId="urn:microsoft.com/office/officeart/2005/8/layout/orgChart1"/>
-    <dgm:cxn modelId="{C03385EB-7320-43A7-BD2B-63588ADCFD9F}" type="presParOf" srcId="{12D0E71F-838B-4977-B1EB-15018749C948}" destId="{DBAD70BA-54CC-4EAC-B594-66A472F1397F}" srcOrd="5" destOrd="0" presId="urn:microsoft.com/office/officeart/2005/8/layout/orgChart1"/>
-    <dgm:cxn modelId="{8230E2A4-78E4-4369-A0E2-483F99DD94FE}" type="presParOf" srcId="{DBAD70BA-54CC-4EAC-B594-66A472F1397F}" destId="{33271FF5-FB90-4B09-B9AF-46392251AF48}" srcOrd="0" destOrd="0" presId="urn:microsoft.com/office/officeart/2005/8/layout/orgChart1"/>
-    <dgm:cxn modelId="{1C6D8C9D-E9D4-4D38-984E-472102E5F242}" type="presParOf" srcId="{33271FF5-FB90-4B09-B9AF-46392251AF48}" destId="{919177BA-54A9-4905-B8DE-2EDA86A2D23F}" srcOrd="0" destOrd="0" presId="urn:microsoft.com/office/officeart/2005/8/layout/orgChart1"/>
-    <dgm:cxn modelId="{5ECC3608-93FD-457D-A93E-03187E8E383B}" type="presParOf" srcId="{33271FF5-FB90-4B09-B9AF-46392251AF48}" destId="{1CE1FB99-30F6-4BF0-AC1F-0878B6854519}" srcOrd="1" destOrd="0" presId="urn:microsoft.com/office/officeart/2005/8/layout/orgChart1"/>
-    <dgm:cxn modelId="{42AF5685-B589-44C8-9C3C-4B91AB35DBFF}" type="presParOf" srcId="{DBAD70BA-54CC-4EAC-B594-66A472F1397F}" destId="{EDD018CF-3A91-49A1-BE12-E42DAEBF9103}" srcOrd="1" destOrd="0" presId="urn:microsoft.com/office/officeart/2005/8/layout/orgChart1"/>
-    <dgm:cxn modelId="{A67A3B7C-06DD-4905-918E-0B4F437E9306}" type="presParOf" srcId="{DBAD70BA-54CC-4EAC-B594-66A472F1397F}" destId="{EFD75E76-FC10-4D00-957F-2A5509C194D5}" srcOrd="2" destOrd="0" presId="urn:microsoft.com/office/officeart/2005/8/layout/orgChart1"/>
-    <dgm:cxn modelId="{216E3DF7-2AA8-43CF-BE7A-DF7DEB4EF0B1}" type="presParOf" srcId="{12D0E71F-838B-4977-B1EB-15018749C948}" destId="{7DDCDCE1-5E4A-48D0-B510-0D6F22196158}" srcOrd="6" destOrd="0" presId="urn:microsoft.com/office/officeart/2005/8/layout/orgChart1"/>
-    <dgm:cxn modelId="{588D8D5C-9D74-4C6E-8069-35C01E457ABC}" type="presParOf" srcId="{12D0E71F-838B-4977-B1EB-15018749C948}" destId="{00BB3100-C1DA-4D92-BF1F-B0E8C29892A5}" srcOrd="7" destOrd="0" presId="urn:microsoft.com/office/officeart/2005/8/layout/orgChart1"/>
-    <dgm:cxn modelId="{AC1492AC-5152-4250-BB3E-CB837F037682}" type="presParOf" srcId="{00BB3100-C1DA-4D92-BF1F-B0E8C29892A5}" destId="{D50F158D-EA2D-4739-BB7F-78851F0C5C17}" srcOrd="0" destOrd="0" presId="urn:microsoft.com/office/officeart/2005/8/layout/orgChart1"/>
-    <dgm:cxn modelId="{B34212F3-A77D-4E88-928A-C11ADDE87D18}" type="presParOf" srcId="{D50F158D-EA2D-4739-BB7F-78851F0C5C17}" destId="{E98211E7-66FF-45E2-AAA3-F4BDF0EF3120}" srcOrd="0" destOrd="0" presId="urn:microsoft.com/office/officeart/2005/8/layout/orgChart1"/>
-    <dgm:cxn modelId="{A43E39ED-CBAC-4F82-BF46-4991C2DC8FD2}" type="presParOf" srcId="{D50F158D-EA2D-4739-BB7F-78851F0C5C17}" destId="{C647E83F-2EFD-4E30-A2F5-1ACDC7E7755B}" srcOrd="1" destOrd="0" presId="urn:microsoft.com/office/officeart/2005/8/layout/orgChart1"/>
-    <dgm:cxn modelId="{377C15DD-28F0-4269-96C1-905D6191B784}" type="presParOf" srcId="{00BB3100-C1DA-4D92-BF1F-B0E8C29892A5}" destId="{DD76FBAE-1D23-4D91-9949-B5DC186B9320}" srcOrd="1" destOrd="0" presId="urn:microsoft.com/office/officeart/2005/8/layout/orgChart1"/>
-    <dgm:cxn modelId="{9B1C15F4-F4B5-4E4E-ABB8-2B5CADD6B76C}" type="presParOf" srcId="{00BB3100-C1DA-4D92-BF1F-B0E8C29892A5}" destId="{D9AFFBC5-9DDB-4F4A-AA1A-116770564D94}" srcOrd="2" destOrd="0" presId="urn:microsoft.com/office/officeart/2005/8/layout/orgChart1"/>
-    <dgm:cxn modelId="{330754A0-BA16-4EE0-B521-F47FE77AAB1B}" type="presParOf" srcId="{12D0E71F-838B-4977-B1EB-15018749C948}" destId="{A46A6BF6-8106-4A13-9DE1-F5A3C7184865}" srcOrd="8" destOrd="0" presId="urn:microsoft.com/office/officeart/2005/8/layout/orgChart1"/>
-    <dgm:cxn modelId="{D44EAD05-0A3E-49A1-AA52-ECB9A2FF54F6}" type="presParOf" srcId="{12D0E71F-838B-4977-B1EB-15018749C948}" destId="{C4D329BF-1B7F-4147-A46F-ED98A034DDEA}" srcOrd="9" destOrd="0" presId="urn:microsoft.com/office/officeart/2005/8/layout/orgChart1"/>
-    <dgm:cxn modelId="{87013D26-6D64-41F4-A392-7C5EA7ABFA02}" type="presParOf" srcId="{C4D329BF-1B7F-4147-A46F-ED98A034DDEA}" destId="{2AF4AAC7-37C5-4274-8476-34E909E8DBF4}" srcOrd="0" destOrd="0" presId="urn:microsoft.com/office/officeart/2005/8/layout/orgChart1"/>
-    <dgm:cxn modelId="{9F3A4D5B-8101-4109-80AE-B984B1B80A98}" type="presParOf" srcId="{2AF4AAC7-37C5-4274-8476-34E909E8DBF4}" destId="{988A2436-D76A-4D68-A294-609DDEE80878}" srcOrd="0" destOrd="0" presId="urn:microsoft.com/office/officeart/2005/8/layout/orgChart1"/>
-    <dgm:cxn modelId="{4727A17A-B050-4056-A2D5-F05C4DCD56E0}" type="presParOf" srcId="{2AF4AAC7-37C5-4274-8476-34E909E8DBF4}" destId="{B185E66E-9169-4ED6-B2C5-B5AF1484C245}" srcOrd="1" destOrd="0" presId="urn:microsoft.com/office/officeart/2005/8/layout/orgChart1"/>
-    <dgm:cxn modelId="{25AF418F-A73C-4B16-BF2F-F59CEBA2FFB9}" type="presParOf" srcId="{C4D329BF-1B7F-4147-A46F-ED98A034DDEA}" destId="{82589541-7B5C-486E-804D-E8F0CD4681A2}" srcOrd="1" destOrd="0" presId="urn:microsoft.com/office/officeart/2005/8/layout/orgChart1"/>
-    <dgm:cxn modelId="{EC02401E-837A-40D9-947D-151C8B9DDCEA}" type="presParOf" srcId="{C4D329BF-1B7F-4147-A46F-ED98A034DDEA}" destId="{09FA2068-3DDA-4916-943E-0530D1A61101}" srcOrd="2" destOrd="0" presId="urn:microsoft.com/office/officeart/2005/8/layout/orgChart1"/>
-    <dgm:cxn modelId="{10BF5218-68A4-4BD0-81EF-39E05F31BC50}" type="presParOf" srcId="{12D0E71F-838B-4977-B1EB-15018749C948}" destId="{6AD3B112-457C-4980-BFE6-6CFB524A2AC9}" srcOrd="10" destOrd="0" presId="urn:microsoft.com/office/officeart/2005/8/layout/orgChart1"/>
-    <dgm:cxn modelId="{DE3AA64E-9AE2-4481-8899-D14DEC384A14}" type="presParOf" srcId="{12D0E71F-838B-4977-B1EB-15018749C948}" destId="{D97A1B62-BA32-4EF5-8AB1-560CAF973DDC}" srcOrd="11" destOrd="0" presId="urn:microsoft.com/office/officeart/2005/8/layout/orgChart1"/>
-    <dgm:cxn modelId="{D75D10BA-7093-4E51-9412-5317C9DBDFB3}" type="presParOf" srcId="{D97A1B62-BA32-4EF5-8AB1-560CAF973DDC}" destId="{309605ED-63CF-4533-8161-735368105E2C}" srcOrd="0" destOrd="0" presId="urn:microsoft.com/office/officeart/2005/8/layout/orgChart1"/>
-    <dgm:cxn modelId="{50FDC5BD-0BA1-40FA-A0D7-1BE5F0945609}" type="presParOf" srcId="{309605ED-63CF-4533-8161-735368105E2C}" destId="{B87ABFC5-7060-4032-B3FA-381DF82D026C}" srcOrd="0" destOrd="0" presId="urn:microsoft.com/office/officeart/2005/8/layout/orgChart1"/>
-    <dgm:cxn modelId="{377F76F7-A9FA-4BA1-ADDD-EA9EE3FF2D8E}" type="presParOf" srcId="{309605ED-63CF-4533-8161-735368105E2C}" destId="{39C8280E-40A1-4AC6-9C8A-359CCBBDC390}" srcOrd="1" destOrd="0" presId="urn:microsoft.com/office/officeart/2005/8/layout/orgChart1"/>
-    <dgm:cxn modelId="{72CB5259-7CFE-487E-B3BB-0C6B0272F3DD}" type="presParOf" srcId="{D97A1B62-BA32-4EF5-8AB1-560CAF973DDC}" destId="{193E7FBB-7D89-4990-BE40-ABF19FD527D3}" srcOrd="1" destOrd="0" presId="urn:microsoft.com/office/officeart/2005/8/layout/orgChart1"/>
-    <dgm:cxn modelId="{ABA6F8BD-3165-468C-9704-E7C8A2125FB2}" type="presParOf" srcId="{D97A1B62-BA32-4EF5-8AB1-560CAF973DDC}" destId="{93D33BF4-5050-493B-B6B6-89F248DDEC00}" srcOrd="2" destOrd="0" presId="urn:microsoft.com/office/officeart/2005/8/layout/orgChart1"/>
-    <dgm:cxn modelId="{758C3AC6-5472-4661-A5C8-695F9098E3D8}" type="presParOf" srcId="{9A7BCBF0-228D-4A98-83A5-1F7C3FAED0AE}" destId="{FFDCE35C-EE6C-4A59-97B1-CFB106E3EACF}" srcOrd="2" destOrd="0" presId="urn:microsoft.com/office/officeart/2005/8/layout/orgChart1"/>
+    <dgm:cxn modelId="{D9B55F34-D059-482E-BF6A-7DF10761EE00}" type="presOf" srcId="{8C01E12C-30B5-4F45-A3ED-C1881B001A74}" destId="{1CE1FB99-30F6-4BF0-AC1F-0878B6854519}" srcOrd="1" destOrd="0" presId="urn:microsoft.com/office/officeart/2005/8/layout/orgChart1"/>
+    <dgm:cxn modelId="{B9B15D65-F726-40B1-A5E9-565BC68D3A39}" type="presOf" srcId="{C40E267C-D01A-42BA-B11F-D2A1E6166E46}" destId="{B87ABFC5-7060-4032-B3FA-381DF82D026C}" srcOrd="0" destOrd="0" presId="urn:microsoft.com/office/officeart/2005/8/layout/orgChart1"/>
+    <dgm:cxn modelId="{092F30A3-D5DF-45DF-8346-FBA6EBB08F44}" type="presOf" srcId="{DED5E7C5-8E1E-49C8-8980-1F705A864871}" destId="{59377CC1-A2A0-4522-9209-72B5C468C6D1}" srcOrd="0" destOrd="0" presId="urn:microsoft.com/office/officeart/2005/8/layout/orgChart1"/>
+    <dgm:cxn modelId="{1AD0104D-9C81-4DB1-BB40-EC7ACB17AC2E}" type="presParOf" srcId="{3391FD43-8B1E-49EA-85F9-2807D743259E}" destId="{9A7BCBF0-228D-4A98-83A5-1F7C3FAED0AE}" srcOrd="0" destOrd="0" presId="urn:microsoft.com/office/officeart/2005/8/layout/orgChart1"/>
+    <dgm:cxn modelId="{352430C4-7A27-4407-981B-C6A62EDD0D49}" type="presParOf" srcId="{9A7BCBF0-228D-4A98-83A5-1F7C3FAED0AE}" destId="{80B49DEE-B92F-4A85-867D-B84AC1463A04}" srcOrd="0" destOrd="0" presId="urn:microsoft.com/office/officeart/2005/8/layout/orgChart1"/>
+    <dgm:cxn modelId="{6BB08FA2-9570-4529-BFDA-844BB83BC441}" type="presParOf" srcId="{80B49DEE-B92F-4A85-867D-B84AC1463A04}" destId="{A06565C2-5E3E-4512-A0CB-C9DE5F8C74F0}" srcOrd="0" destOrd="0" presId="urn:microsoft.com/office/officeart/2005/8/layout/orgChart1"/>
+    <dgm:cxn modelId="{712CD4C9-3022-47ED-B721-0A173B239CB4}" type="presParOf" srcId="{80B49DEE-B92F-4A85-867D-B84AC1463A04}" destId="{86DC8B2D-950E-4122-A5CD-EC1F7658D1A1}" srcOrd="1" destOrd="0" presId="urn:microsoft.com/office/officeart/2005/8/layout/orgChart1"/>
+    <dgm:cxn modelId="{41409641-E91C-4831-B662-70B8A62C38ED}" type="presParOf" srcId="{9A7BCBF0-228D-4A98-83A5-1F7C3FAED0AE}" destId="{12D0E71F-838B-4977-B1EB-15018749C948}" srcOrd="1" destOrd="0" presId="urn:microsoft.com/office/officeart/2005/8/layout/orgChart1"/>
+    <dgm:cxn modelId="{F6445BA6-8E0A-4A35-BF68-497EA723AD88}" type="presParOf" srcId="{12D0E71F-838B-4977-B1EB-15018749C948}" destId="{484097A7-C1B8-4075-A019-7639D0101DF9}" srcOrd="0" destOrd="0" presId="urn:microsoft.com/office/officeart/2005/8/layout/orgChart1"/>
+    <dgm:cxn modelId="{5C15AB5A-670B-45D7-A24B-9697E12BA4A7}" type="presParOf" srcId="{12D0E71F-838B-4977-B1EB-15018749C948}" destId="{C99AA74E-E286-46AC-9039-81B4D689FE36}" srcOrd="1" destOrd="0" presId="urn:microsoft.com/office/officeart/2005/8/layout/orgChart1"/>
+    <dgm:cxn modelId="{1F77ADC1-360E-439B-8A45-0FAFCF9ADDE1}" type="presParOf" srcId="{C99AA74E-E286-46AC-9039-81B4D689FE36}" destId="{CA8F7886-C58C-4F9C-BCCF-46E31BA52006}" srcOrd="0" destOrd="0" presId="urn:microsoft.com/office/officeart/2005/8/layout/orgChart1"/>
+    <dgm:cxn modelId="{40C789D8-B985-48C5-8347-BD3B08F49F14}" type="presParOf" srcId="{CA8F7886-C58C-4F9C-BCCF-46E31BA52006}" destId="{04489A87-6E03-4715-8A61-D3B828C6F94B}" srcOrd="0" destOrd="0" presId="urn:microsoft.com/office/officeart/2005/8/layout/orgChart1"/>
+    <dgm:cxn modelId="{A26E66C8-485F-4532-9DCB-0B0827D7A2E4}" type="presParOf" srcId="{CA8F7886-C58C-4F9C-BCCF-46E31BA52006}" destId="{E0F4C294-E2A3-47F5-B5E8-9C10D66CEB51}" srcOrd="1" destOrd="0" presId="urn:microsoft.com/office/officeart/2005/8/layout/orgChart1"/>
+    <dgm:cxn modelId="{DCB7BCCF-6D52-4D5D-A5C3-D37CC415403A}" type="presParOf" srcId="{C99AA74E-E286-46AC-9039-81B4D689FE36}" destId="{3C2BA10E-A99A-4010-B0DC-C150D99FA74D}" srcOrd="1" destOrd="0" presId="urn:microsoft.com/office/officeart/2005/8/layout/orgChart1"/>
+    <dgm:cxn modelId="{596C6AE7-17C1-454E-8F0E-1EB9A8464B30}" type="presParOf" srcId="{C99AA74E-E286-46AC-9039-81B4D689FE36}" destId="{DA8A344B-B05C-4A9E-A95F-7D1090612AB3}" srcOrd="2" destOrd="0" presId="urn:microsoft.com/office/officeart/2005/8/layout/orgChart1"/>
+    <dgm:cxn modelId="{F2C40C07-BD1A-43AC-8EB0-206677BD3367}" type="presParOf" srcId="{12D0E71F-838B-4977-B1EB-15018749C948}" destId="{59377CC1-A2A0-4522-9209-72B5C468C6D1}" srcOrd="2" destOrd="0" presId="urn:microsoft.com/office/officeart/2005/8/layout/orgChart1"/>
+    <dgm:cxn modelId="{A8D455C7-E4A5-48D3-97A3-C4099771BB04}" type="presParOf" srcId="{12D0E71F-838B-4977-B1EB-15018749C948}" destId="{A5BBD8D2-660A-4F60-ADBE-7C7A989D156E}" srcOrd="3" destOrd="0" presId="urn:microsoft.com/office/officeart/2005/8/layout/orgChart1"/>
+    <dgm:cxn modelId="{B0B3FD28-3D07-46A9-B9A8-419ED44208F6}" type="presParOf" srcId="{A5BBD8D2-660A-4F60-ADBE-7C7A989D156E}" destId="{33D4980C-CD68-43B3-B886-1C72872C1B0A}" srcOrd="0" destOrd="0" presId="urn:microsoft.com/office/officeart/2005/8/layout/orgChart1"/>
+    <dgm:cxn modelId="{8B574FA1-8142-49EB-B522-8B60100BA935}" type="presParOf" srcId="{33D4980C-CD68-43B3-B886-1C72872C1B0A}" destId="{3B7462E5-DEDD-4647-BF46-C7E592175E0F}" srcOrd="0" destOrd="0" presId="urn:microsoft.com/office/officeart/2005/8/layout/orgChart1"/>
+    <dgm:cxn modelId="{E4C5B5B3-4AC7-4CD8-AFFA-694644FFCFC8}" type="presParOf" srcId="{33D4980C-CD68-43B3-B886-1C72872C1B0A}" destId="{899C5C2F-3217-4FC3-8363-91D175DF617D}" srcOrd="1" destOrd="0" presId="urn:microsoft.com/office/officeart/2005/8/layout/orgChart1"/>
+    <dgm:cxn modelId="{8922DEEF-E0B0-450E-95EB-79F468B5F12B}" type="presParOf" srcId="{A5BBD8D2-660A-4F60-ADBE-7C7A989D156E}" destId="{6866FD1E-E484-48EA-B0D3-7DCB627CB470}" srcOrd="1" destOrd="0" presId="urn:microsoft.com/office/officeart/2005/8/layout/orgChart1"/>
+    <dgm:cxn modelId="{C4C2DE60-D71B-4C30-BC05-3F43F2D2E617}" type="presParOf" srcId="{A5BBD8D2-660A-4F60-ADBE-7C7A989D156E}" destId="{832481A6-5117-4F2C-9A5B-384B2460CC8B}" srcOrd="2" destOrd="0" presId="urn:microsoft.com/office/officeart/2005/8/layout/orgChart1"/>
+    <dgm:cxn modelId="{E7168EB0-8091-4543-8862-6788A5BD9AC9}" type="presParOf" srcId="{12D0E71F-838B-4977-B1EB-15018749C948}" destId="{072519EB-554C-4766-83E6-EFEDEBBB5F8D}" srcOrd="4" destOrd="0" presId="urn:microsoft.com/office/officeart/2005/8/layout/orgChart1"/>
+    <dgm:cxn modelId="{D4D5634C-1EB3-4535-9BD8-35A6315D150F}" type="presParOf" srcId="{12D0E71F-838B-4977-B1EB-15018749C948}" destId="{DBAD70BA-54CC-4EAC-B594-66A472F1397F}" srcOrd="5" destOrd="0" presId="urn:microsoft.com/office/officeart/2005/8/layout/orgChart1"/>
+    <dgm:cxn modelId="{48D63547-786B-4E9F-ADE1-7989816397CF}" type="presParOf" srcId="{DBAD70BA-54CC-4EAC-B594-66A472F1397F}" destId="{33271FF5-FB90-4B09-B9AF-46392251AF48}" srcOrd="0" destOrd="0" presId="urn:microsoft.com/office/officeart/2005/8/layout/orgChart1"/>
+    <dgm:cxn modelId="{6F84A7F9-8FFD-4598-89A2-A6A4E8F816D5}" type="presParOf" srcId="{33271FF5-FB90-4B09-B9AF-46392251AF48}" destId="{919177BA-54A9-4905-B8DE-2EDA86A2D23F}" srcOrd="0" destOrd="0" presId="urn:microsoft.com/office/officeart/2005/8/layout/orgChart1"/>
+    <dgm:cxn modelId="{9A506C88-C55C-4DF1-9126-23A84E78CC46}" type="presParOf" srcId="{33271FF5-FB90-4B09-B9AF-46392251AF48}" destId="{1CE1FB99-30F6-4BF0-AC1F-0878B6854519}" srcOrd="1" destOrd="0" presId="urn:microsoft.com/office/officeart/2005/8/layout/orgChart1"/>
+    <dgm:cxn modelId="{914E2EA5-2BEF-4BC0-9004-943C664BED6D}" type="presParOf" srcId="{DBAD70BA-54CC-4EAC-B594-66A472F1397F}" destId="{EDD018CF-3A91-49A1-BE12-E42DAEBF9103}" srcOrd="1" destOrd="0" presId="urn:microsoft.com/office/officeart/2005/8/layout/orgChart1"/>
+    <dgm:cxn modelId="{D1BFD660-CB07-478F-96D2-01276FC1581C}" type="presParOf" srcId="{DBAD70BA-54CC-4EAC-B594-66A472F1397F}" destId="{EFD75E76-FC10-4D00-957F-2A5509C194D5}" srcOrd="2" destOrd="0" presId="urn:microsoft.com/office/officeart/2005/8/layout/orgChart1"/>
+    <dgm:cxn modelId="{4DB29E12-A6FE-46A1-AAD1-0D213F8F9043}" type="presParOf" srcId="{12D0E71F-838B-4977-B1EB-15018749C948}" destId="{7DDCDCE1-5E4A-48D0-B510-0D6F22196158}" srcOrd="6" destOrd="0" presId="urn:microsoft.com/office/officeart/2005/8/layout/orgChart1"/>
+    <dgm:cxn modelId="{4AF0CF0C-A10A-42D2-8C49-7FD3D00FECE2}" type="presParOf" srcId="{12D0E71F-838B-4977-B1EB-15018749C948}" destId="{00BB3100-C1DA-4D92-BF1F-B0E8C29892A5}" srcOrd="7" destOrd="0" presId="urn:microsoft.com/office/officeart/2005/8/layout/orgChart1"/>
+    <dgm:cxn modelId="{94A43FB0-CA1E-42FF-9F7B-EFFC2896BA5F}" type="presParOf" srcId="{00BB3100-C1DA-4D92-BF1F-B0E8C29892A5}" destId="{D50F158D-EA2D-4739-BB7F-78851F0C5C17}" srcOrd="0" destOrd="0" presId="urn:microsoft.com/office/officeart/2005/8/layout/orgChart1"/>
+    <dgm:cxn modelId="{1A792F43-18DD-4197-9993-CFD76F7EEEA4}" type="presParOf" srcId="{D50F158D-EA2D-4739-BB7F-78851F0C5C17}" destId="{E98211E7-66FF-45E2-AAA3-F4BDF0EF3120}" srcOrd="0" destOrd="0" presId="urn:microsoft.com/office/officeart/2005/8/layout/orgChart1"/>
+    <dgm:cxn modelId="{9E44E594-4352-4090-8B86-1494FAFEF1B0}" type="presParOf" srcId="{D50F158D-EA2D-4739-BB7F-78851F0C5C17}" destId="{C647E83F-2EFD-4E30-A2F5-1ACDC7E7755B}" srcOrd="1" destOrd="0" presId="urn:microsoft.com/office/officeart/2005/8/layout/orgChart1"/>
+    <dgm:cxn modelId="{7A422CAE-653B-4CE6-AEC0-A0E01FE77B43}" type="presParOf" srcId="{00BB3100-C1DA-4D92-BF1F-B0E8C29892A5}" destId="{DD76FBAE-1D23-4D91-9949-B5DC186B9320}" srcOrd="1" destOrd="0" presId="urn:microsoft.com/office/officeart/2005/8/layout/orgChart1"/>
+    <dgm:cxn modelId="{427C0118-71F4-4EF2-A538-4E7EBF1151B9}" type="presParOf" srcId="{00BB3100-C1DA-4D92-BF1F-B0E8C29892A5}" destId="{D9AFFBC5-9DDB-4F4A-AA1A-116770564D94}" srcOrd="2" destOrd="0" presId="urn:microsoft.com/office/officeart/2005/8/layout/orgChart1"/>
+    <dgm:cxn modelId="{88B2312A-CB71-4711-AA62-88FAAF926D6F}" type="presParOf" srcId="{12D0E71F-838B-4977-B1EB-15018749C948}" destId="{A46A6BF6-8106-4A13-9DE1-F5A3C7184865}" srcOrd="8" destOrd="0" presId="urn:microsoft.com/office/officeart/2005/8/layout/orgChart1"/>
+    <dgm:cxn modelId="{F49ED0FA-CBFA-4BCA-B22C-F182497EC2E2}" type="presParOf" srcId="{12D0E71F-838B-4977-B1EB-15018749C948}" destId="{C4D329BF-1B7F-4147-A46F-ED98A034DDEA}" srcOrd="9" destOrd="0" presId="urn:microsoft.com/office/officeart/2005/8/layout/orgChart1"/>
+    <dgm:cxn modelId="{11A7F548-F973-4834-B802-3C831418BB57}" type="presParOf" srcId="{C4D329BF-1B7F-4147-A46F-ED98A034DDEA}" destId="{2AF4AAC7-37C5-4274-8476-34E909E8DBF4}" srcOrd="0" destOrd="0" presId="urn:microsoft.com/office/officeart/2005/8/layout/orgChart1"/>
+    <dgm:cxn modelId="{7563A00A-DDA6-4E3A-8522-BEBE0BC724C0}" type="presParOf" srcId="{2AF4AAC7-37C5-4274-8476-34E909E8DBF4}" destId="{988A2436-D76A-4D68-A294-609DDEE80878}" srcOrd="0" destOrd="0" presId="urn:microsoft.com/office/officeart/2005/8/layout/orgChart1"/>
+    <dgm:cxn modelId="{6603A14C-D528-48B9-A118-9D61DC238EF3}" type="presParOf" srcId="{2AF4AAC7-37C5-4274-8476-34E909E8DBF4}" destId="{B185E66E-9169-4ED6-B2C5-B5AF1484C245}" srcOrd="1" destOrd="0" presId="urn:microsoft.com/office/officeart/2005/8/layout/orgChart1"/>
+    <dgm:cxn modelId="{C25D3EF9-A299-40F7-A7DA-C22A58164A88}" type="presParOf" srcId="{C4D329BF-1B7F-4147-A46F-ED98A034DDEA}" destId="{82589541-7B5C-486E-804D-E8F0CD4681A2}" srcOrd="1" destOrd="0" presId="urn:microsoft.com/office/officeart/2005/8/layout/orgChart1"/>
+    <dgm:cxn modelId="{93D8F1B5-9B08-4218-83A6-F4EDF3B50A5A}" type="presParOf" srcId="{C4D329BF-1B7F-4147-A46F-ED98A034DDEA}" destId="{09FA2068-3DDA-4916-943E-0530D1A61101}" srcOrd="2" destOrd="0" presId="urn:microsoft.com/office/officeart/2005/8/layout/orgChart1"/>
+    <dgm:cxn modelId="{3B855905-A835-460A-BBBB-F1AF8E30FB62}" type="presParOf" srcId="{12D0E71F-838B-4977-B1EB-15018749C948}" destId="{6AD3B112-457C-4980-BFE6-6CFB524A2AC9}" srcOrd="10" destOrd="0" presId="urn:microsoft.com/office/officeart/2005/8/layout/orgChart1"/>
+    <dgm:cxn modelId="{493A6084-C6B9-45DF-86D1-FB32C150F26D}" type="presParOf" srcId="{12D0E71F-838B-4977-B1EB-15018749C948}" destId="{D97A1B62-BA32-4EF5-8AB1-560CAF973DDC}" srcOrd="11" destOrd="0" presId="urn:microsoft.com/office/officeart/2005/8/layout/orgChart1"/>
+    <dgm:cxn modelId="{2EB0BC3E-26D7-495A-9598-64E355D011BE}" type="presParOf" srcId="{D97A1B62-BA32-4EF5-8AB1-560CAF973DDC}" destId="{309605ED-63CF-4533-8161-735368105E2C}" srcOrd="0" destOrd="0" presId="urn:microsoft.com/office/officeart/2005/8/layout/orgChart1"/>
+    <dgm:cxn modelId="{3DE18F4D-F68D-4D51-8FFA-7E56C43952B0}" type="presParOf" srcId="{309605ED-63CF-4533-8161-735368105E2C}" destId="{B87ABFC5-7060-4032-B3FA-381DF82D026C}" srcOrd="0" destOrd="0" presId="urn:microsoft.com/office/officeart/2005/8/layout/orgChart1"/>
+    <dgm:cxn modelId="{4194A8D1-93B1-491D-8E1B-050D225F1F6F}" type="presParOf" srcId="{309605ED-63CF-4533-8161-735368105E2C}" destId="{39C8280E-40A1-4AC6-9C8A-359CCBBDC390}" srcOrd="1" destOrd="0" presId="urn:microsoft.com/office/officeart/2005/8/layout/orgChart1"/>
+    <dgm:cxn modelId="{BD4EE534-18C7-4FF5-BB7D-81C34CC10919}" type="presParOf" srcId="{D97A1B62-BA32-4EF5-8AB1-560CAF973DDC}" destId="{193E7FBB-7D89-4990-BE40-ABF19FD527D3}" srcOrd="1" destOrd="0" presId="urn:microsoft.com/office/officeart/2005/8/layout/orgChart1"/>
+    <dgm:cxn modelId="{ED4EEEFA-748D-4799-8C70-097CF322D848}" type="presParOf" srcId="{D97A1B62-BA32-4EF5-8AB1-560CAF973DDC}" destId="{93D33BF4-5050-493B-B6B6-89F248DDEC00}" srcOrd="2" destOrd="0" presId="urn:microsoft.com/office/officeart/2005/8/layout/orgChart1"/>
+    <dgm:cxn modelId="{4BCCEBC1-1F75-4A03-80CE-E5FBF8CFB6A1}" type="presParOf" srcId="{9A7BCBF0-228D-4A98-83A5-1F7C3FAED0AE}" destId="{FFDCE35C-EE6C-4A59-97B1-CFB106E3EACF}" srcOrd="2" destOrd="0" presId="urn:microsoft.com/office/officeart/2005/8/layout/orgChart1"/>
   </dgm:cxnLst>
   <dgm:bg/>
   <dgm:whole/>
@@ -15483,7 +15659,7 @@
 </file>
 
 <file path=customXml/itemProps3.xml><?xml version="1.0" encoding="utf-8"?>
-<ds:datastoreItem xmlns:ds="http://schemas.openxmlformats.org/officeDocument/2006/customXml" ds:itemID="{83065A4C-E1CA-438A-83D3-35CD13C5C5FC}">
+<ds:datastoreItem xmlns:ds="http://schemas.openxmlformats.org/officeDocument/2006/customXml" ds:itemID="{A9FD93C9-B451-48C5-9238-15F41DD95D85}">
   <ds:schemaRefs>
     <ds:schemaRef ds:uri="http://schemas.openxmlformats.org/officeDocument/2006/bibliography"/>
   </ds:schemaRefs>

</xml_diff>

<commit_message>
Removed unnecessary libraries. Updated documentation.
</commit_message>
<xml_diff>
--- a/CertificationProject-HybridFramework/Certification Project - Selenium Webdriver.docx
+++ b/CertificationProject-HybridFramework/Certification Project - Selenium Webdriver.docx
@@ -148,7 +148,7 @@
                                     <w:tag w:val=""/>
                                     <w:id w:val="-650599894"/>
                                     <w:dataBinding w:prefixMappings="xmlns:ns0='http://schemas.microsoft.com/office/2006/coverPageProps' " w:xpath="/ns0:CoverPageProperties[1]/ns0:PublishDate[1]" w:storeItemID="{55AF091B-3C7A-41E3-B477-F2FDAA23CFDA}"/>
-                                    <w:date w:fullDate="2016-08-28T00:00:00Z">
+                                    <w:date w:fullDate="2016-08-29T00:00:00Z">
                                       <w:dateFormat w:val="M/d/yyyy"/>
                                       <w:lid w:val="en-US"/>
                                       <w:storeMappedDataAs w:val="dateTime"/>
@@ -173,7 +173,15 @@
                                           <w:sz w:val="28"/>
                                           <w:szCs w:val="28"/>
                                         </w:rPr>
-                                        <w:t>8/28</w:t>
+                                        <w:t>8/2</w:t>
+                                      </w:r>
+                                      <w:r>
+                                        <w:rPr>
+                                          <w:color w:val="FFFFFF" w:themeColor="background1"/>
+                                          <w:sz w:val="28"/>
+                                          <w:szCs w:val="28"/>
+                                        </w:rPr>
+                                        <w:t>9</w:t>
                                       </w:r>
                                       <w:r>
                                         <w:rPr>
@@ -3469,7 +3477,7 @@
                               <w:tag w:val=""/>
                               <w:id w:val="-650599894"/>
                               <w:dataBinding w:prefixMappings="xmlns:ns0='http://schemas.microsoft.com/office/2006/coverPageProps' " w:xpath="/ns0:CoverPageProperties[1]/ns0:PublishDate[1]" w:storeItemID="{55AF091B-3C7A-41E3-B477-F2FDAA23CFDA}"/>
-                              <w:date w:fullDate="2016-08-28T00:00:00Z">
+                              <w:date w:fullDate="2016-08-29T00:00:00Z">
                                 <w:dateFormat w:val="M/d/yyyy"/>
                                 <w:lid w:val="en-US"/>
                                 <w:storeMappedDataAs w:val="dateTime"/>
@@ -3494,7 +3502,15 @@
                                     <w:sz w:val="28"/>
                                     <w:szCs w:val="28"/>
                                   </w:rPr>
-                                  <w:t>8/28</w:t>
+                                  <w:t>8/2</w:t>
+                                </w:r>
+                                <w:r>
+                                  <w:rPr>
+                                    <w:color w:val="FFFFFF" w:themeColor="background1"/>
+                                    <w:sz w:val="28"/>
+                                    <w:szCs w:val="28"/>
+                                  </w:rPr>
+                                  <w:t>9</w:t>
                                 </w:r>
                                 <w:r>
                                   <w:rPr>
@@ -3974,7 +3990,14 @@
                                         <w:sz w:val="40"/>
                                         <w:szCs w:val="40"/>
                                       </w:rPr>
-                                      <w:t>Testing With Selenium Webdriver</w:t>
+                                      <w:t>Testing With Selenium WebD</w:t>
+                                    </w:r>
+                                    <w:r>
+                                      <w:rPr>
+                                        <w:sz w:val="40"/>
+                                        <w:szCs w:val="40"/>
+                                      </w:rPr>
+                                      <w:t>river</w:t>
                                     </w:r>
                                   </w:sdtContent>
                                 </w:sdt>
@@ -4001,7 +4024,11 @@
               </mc:Choice>
               <mc:Fallback>
                 <w:pict>
-                  <v:shape w14:anchorId="5E12BD64" id="Text Box 77" o:spid="_x0000_s1056" type="#_x0000_t202" style="position:absolute;margin-left:0;margin-top:0;width:321.75pt;height:108pt;z-index:251660288;visibility:visible;mso-wrap-style:square;mso-width-percent:0;mso-height-percent:0;mso-left-percent:420;mso-top-percent:175;mso-wrap-distance-left:9pt;mso-wrap-distance-top:0;mso-wrap-distance-right:9pt;mso-wrap-distance-bottom:0;mso-position-horizontal-relative:page;mso-position-vertical-relative:page;mso-width-percent:0;mso-height-percent:0;mso-left-percent:420;mso-top-percent:175;mso-width-relative:page;mso-height-relative:margin;v-text-anchor:top" o:gfxdata="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" filled="f" stroked="f" strokeweight=".5pt">
+                  <v:shapetype w14:anchorId="5E12BD64" id="_x0000_t202" coordsize="21600,21600" o:spt="202" path="m,l,21600r21600,l21600,xe">
+                    <v:stroke joinstyle="miter"/>
+                    <v:path gradientshapeok="t" o:connecttype="rect"/>
+                  </v:shapetype>
+                  <v:shape id="Text Box 77" o:spid="_x0000_s1056" type="#_x0000_t202" style="position:absolute;margin-left:0;margin-top:0;width:321.75pt;height:108pt;z-index:251660288;visibility:visible;mso-wrap-style:square;mso-width-percent:0;mso-height-percent:0;mso-left-percent:420;mso-top-percent:175;mso-wrap-distance-left:9pt;mso-wrap-distance-top:0;mso-wrap-distance-right:9pt;mso-wrap-distance-bottom:0;mso-position-horizontal-relative:page;mso-position-vertical-relative:page;mso-width-percent:0;mso-height-percent:0;mso-left-percent:420;mso-top-percent:175;mso-width-relative:page;mso-height-relative:margin;v-text-anchor:top" o:gfxdata="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" filled="f" stroked="f" strokeweight=".5pt">
                     <v:textbox inset="0,0,0,0">
                       <w:txbxContent>
                         <w:p>
@@ -4064,7 +4091,14 @@
                                   <w:sz w:val="40"/>
                                   <w:szCs w:val="40"/>
                                 </w:rPr>
-                                <w:t>Testing With Selenium Webdriver</w:t>
+                                <w:t>Testing With Selenium WebD</w:t>
+                              </w:r>
+                              <w:r>
+                                <w:rPr>
+                                  <w:sz w:val="40"/>
+                                  <w:szCs w:val="40"/>
+                                </w:rPr>
+                                <w:t>river</w:t>
                               </w:r>
                             </w:sdtContent>
                           </w:sdt>
@@ -4137,7 +4171,7 @@
           <w:r>
             <w:fldChar w:fldCharType="separate"/>
           </w:r>
-          <w:hyperlink w:anchor="_Toc460116021" w:history="1">
+          <w:hyperlink w:anchor="_Toc460242101" w:history="1">
             <w:r>
               <w:rPr>
                 <w:rStyle w:val="Hyperlink"/>
@@ -4164,7 +4198,7 @@
                 <w:noProof/>
                 <w:webHidden/>
               </w:rPr>
-              <w:instrText xml:space="preserve"> PAGEREF _Toc460116021 \h </w:instrText>
+              <w:instrText xml:space="preserve"> PAGEREF _Toc460242101 \h </w:instrText>
             </w:r>
             <w:r>
               <w:rPr>
@@ -4206,7 +4240,7 @@
               <w:lang w:eastAsia="en-US"/>
             </w:rPr>
           </w:pPr>
-          <w:hyperlink w:anchor="_Toc460116022" w:history="1">
+          <w:hyperlink w:anchor="_Toc460242102" w:history="1">
             <w:r>
               <w:rPr>
                 <w:rStyle w:val="Hyperlink"/>
@@ -4233,7 +4267,7 @@
                 <w:noProof/>
                 <w:webHidden/>
               </w:rPr>
-              <w:instrText xml:space="preserve"> PAGEREF _Toc460116022 \h </w:instrText>
+              <w:instrText xml:space="preserve"> PAGEREF _Toc460242102 \h </w:instrText>
             </w:r>
             <w:r>
               <w:rPr>
@@ -4275,7 +4309,7 @@
               <w:lang w:eastAsia="en-US"/>
             </w:rPr>
           </w:pPr>
-          <w:hyperlink w:anchor="_Toc460116023" w:history="1">
+          <w:hyperlink w:anchor="_Toc460242103" w:history="1">
             <w:r>
               <w:rPr>
                 <w:rStyle w:val="Hyperlink"/>
@@ -4302,7 +4336,7 @@
                 <w:noProof/>
                 <w:webHidden/>
               </w:rPr>
-              <w:instrText xml:space="preserve"> PAGEREF _Toc460116023 \h </w:instrText>
+              <w:instrText xml:space="preserve"> PAGEREF _Toc460242103 \h </w:instrText>
             </w:r>
             <w:r>
               <w:rPr>
@@ -4344,7 +4378,7 @@
               <w:lang w:eastAsia="en-US"/>
             </w:rPr>
           </w:pPr>
-          <w:hyperlink w:anchor="_Toc460116024" w:history="1">
+          <w:hyperlink w:anchor="_Toc460242104" w:history="1">
             <w:r>
               <w:rPr>
                 <w:rStyle w:val="Hyperlink"/>
@@ -4371,7 +4405,7 @@
                 <w:noProof/>
                 <w:webHidden/>
               </w:rPr>
-              <w:instrText xml:space="preserve"> PAGEREF _Toc460116024 \h </w:instrText>
+              <w:instrText xml:space="preserve"> PAGEREF _Toc460242104 \h </w:instrText>
             </w:r>
             <w:r>
               <w:rPr>
@@ -4413,7 +4447,7 @@
               <w:lang w:eastAsia="en-US"/>
             </w:rPr>
           </w:pPr>
-          <w:hyperlink w:anchor="_Toc460116025" w:history="1">
+          <w:hyperlink w:anchor="_Toc460242105" w:history="1">
             <w:r>
               <w:rPr>
                 <w:rStyle w:val="Hyperlink"/>
@@ -4440,7 +4474,7 @@
                 <w:noProof/>
                 <w:webHidden/>
               </w:rPr>
-              <w:instrText xml:space="preserve"> PAGEREF _Toc460116025 \h </w:instrText>
+              <w:instrText xml:space="preserve"> PAGEREF _Toc460242105 \h </w:instrText>
             </w:r>
             <w:r>
               <w:rPr>
@@ -4482,13 +4516,13 @@
               <w:lang w:eastAsia="en-US"/>
             </w:rPr>
           </w:pPr>
-          <w:hyperlink w:anchor="_Toc460116026" w:history="1">
+          <w:hyperlink w:anchor="_Toc460242106" w:history="1">
             <w:r>
               <w:rPr>
                 <w:rStyle w:val="Hyperlink"/>
                 <w:noProof/>
               </w:rPr>
-              <w:t>reporting and logging</w:t>
+              <w:t>Reporting and Logging</w:t>
             </w:r>
             <w:r>
               <w:rPr>
@@ -4509,7 +4543,7 @@
                 <w:noProof/>
                 <w:webHidden/>
               </w:rPr>
-              <w:instrText xml:space="preserve"> PAGEREF _Toc460116026 \h </w:instrText>
+              <w:instrText xml:space="preserve"> PAGEREF _Toc460242106 \h </w:instrText>
             </w:r>
             <w:r>
               <w:rPr>
@@ -4551,13 +4585,13 @@
               <w:lang w:eastAsia="en-US"/>
             </w:rPr>
           </w:pPr>
-          <w:hyperlink w:anchor="_Toc460116027" w:history="1">
+          <w:hyperlink w:anchor="_Toc460242107" w:history="1">
             <w:r>
               <w:rPr>
                 <w:rStyle w:val="Hyperlink"/>
                 <w:noProof/>
               </w:rPr>
-              <w:t>how to run the tests</w:t>
+              <w:t>How to run the tests</w:t>
             </w:r>
             <w:r>
               <w:rPr>
@@ -4578,7 +4612,7 @@
                 <w:noProof/>
                 <w:webHidden/>
               </w:rPr>
-              <w:instrText xml:space="preserve"> PAGEREF _Toc460116027 \h </w:instrText>
+              <w:instrText xml:space="preserve"> PAGEREF _Toc460242107 \h </w:instrText>
             </w:r>
             <w:r>
               <w:rPr>
@@ -4620,7 +4654,7 @@
               <w:lang w:eastAsia="en-US"/>
             </w:rPr>
           </w:pPr>
-          <w:hyperlink w:anchor="_Toc460116028" w:history="1">
+          <w:hyperlink w:anchor="_Toc460242108" w:history="1">
             <w:r>
               <w:rPr>
                 <w:rStyle w:val="Hyperlink"/>
@@ -4647,7 +4681,7 @@
                 <w:noProof/>
                 <w:webHidden/>
               </w:rPr>
-              <w:instrText xml:space="preserve"> PAGEREF _Toc460116028 \h </w:instrText>
+              <w:instrText xml:space="preserve"> PAGEREF _Toc460242108 \h </w:instrText>
             </w:r>
             <w:r>
               <w:rPr>
@@ -4689,7 +4723,7 @@
               <w:lang w:eastAsia="en-US"/>
             </w:rPr>
           </w:pPr>
-          <w:hyperlink w:anchor="_Toc460116029" w:history="1">
+          <w:hyperlink w:anchor="_Toc460242109" w:history="1">
             <w:r>
               <w:rPr>
                 <w:rStyle w:val="Hyperlink"/>
@@ -4716,7 +4750,7 @@
                 <w:noProof/>
                 <w:webHidden/>
               </w:rPr>
-              <w:instrText xml:space="preserve"> PAGEREF _Toc460116029 \h </w:instrText>
+              <w:instrText xml:space="preserve"> PAGEREF _Toc460242109 \h </w:instrText>
             </w:r>
             <w:r>
               <w:rPr>
@@ -4758,13 +4792,13 @@
               <w:lang w:eastAsia="en-US"/>
             </w:rPr>
           </w:pPr>
-          <w:hyperlink w:anchor="_Toc460116030" w:history="1">
+          <w:hyperlink w:anchor="_Toc460242110" w:history="1">
             <w:r>
               <w:rPr>
                 <w:rStyle w:val="Hyperlink"/>
                 <w:noProof/>
               </w:rPr>
-              <w:t>future improvements</w:t>
+              <w:t>Future improvements</w:t>
             </w:r>
             <w:r>
               <w:rPr>
@@ -4785,7 +4819,7 @@
                 <w:noProof/>
                 <w:webHidden/>
               </w:rPr>
-              <w:instrText xml:space="preserve"> PAGEREF _Toc460116030 \h </w:instrText>
+              <w:instrText xml:space="preserve"> PAGEREF _Toc460242110 \h </w:instrText>
             </w:r>
             <w:r>
               <w:rPr>
@@ -4827,7 +4861,7 @@
               <w:lang w:eastAsia="en-US"/>
             </w:rPr>
           </w:pPr>
-          <w:hyperlink w:anchor="_Toc460116031" w:history="1">
+          <w:hyperlink w:anchor="_Toc460242111" w:history="1">
             <w:r>
               <w:rPr>
                 <w:rStyle w:val="Hyperlink"/>
@@ -4854,7 +4888,7 @@
                 <w:noProof/>
                 <w:webHidden/>
               </w:rPr>
-              <w:instrText xml:space="preserve"> PAGEREF _Toc460116031 \h </w:instrText>
+              <w:instrText xml:space="preserve"> PAGEREF _Toc460242111 \h </w:instrText>
             </w:r>
             <w:r>
               <w:rPr>
@@ -4975,23 +5009,18 @@
       </w:pPr>
       <w:r>
         <w:lastRenderedPageBreak/>
-        <w:t>Testing with S</w:t>
-      </w:r>
-      <w:bookmarkStart w:id="0" w:name="_GoBack"/>
-      <w:bookmarkEnd w:id="0"/>
-      <w:r>
-        <w:t>elenium Webdriver</w:t>
+        <w:t>Testing with Selenium Webdriver</w:t>
       </w:r>
     </w:p>
     <w:p>
       <w:pPr>
         <w:pStyle w:val="Heading1"/>
       </w:pPr>
-      <w:bookmarkStart w:id="1" w:name="_Toc460116021"/>
+      <w:bookmarkStart w:id="0" w:name="_Toc460242101"/>
       <w:r>
         <w:t>Introduction</w:t>
       </w:r>
-      <w:bookmarkEnd w:id="1"/>
+      <w:bookmarkEnd w:id="0"/>
     </w:p>
     <w:p>
       <w:r>
@@ -5021,12 +5050,12 @@
       <w:pPr>
         <w:pStyle w:val="Heading1"/>
       </w:pPr>
-      <w:bookmarkStart w:id="2" w:name="_Toc460116022"/>
+      <w:bookmarkStart w:id="1" w:name="_Toc460242102"/>
       <w:r>
         <w:lastRenderedPageBreak/>
         <w:t>Framework Architecture</w:t>
       </w:r>
-      <w:bookmarkEnd w:id="2"/>
+      <w:bookmarkEnd w:id="1"/>
     </w:p>
     <w:p>
       <w:r>
@@ -5398,7 +5427,7 @@
       <w:pPr>
         <w:pStyle w:val="Heading1"/>
       </w:pPr>
-      <w:bookmarkStart w:id="3" w:name="_Toc460116023"/>
+      <w:bookmarkStart w:id="2" w:name="_Toc460242103"/>
       <w:r>
         <w:lastRenderedPageBreak/>
         <w:t xml:space="preserve">Framework </w:t>
@@ -5406,7 +5435,7 @@
       <w:r>
         <w:t>Features</w:t>
       </w:r>
-      <w:bookmarkEnd w:id="3"/>
+      <w:bookmarkEnd w:id="2"/>
     </w:p>
     <w:p>
       <w:r>
@@ -5474,6 +5503,59 @@
       </w:r>
       <w:r>
         <w:t>without logging into the automation machine</w:t>
+      </w:r>
+    </w:p>
+    <w:p/>
+    <w:p>
+      <w:r>
+        <w:t xml:space="preserve">Note: To send automated email, you need </w:t>
+      </w:r>
+    </w:p>
+    <w:p>
+      <w:pPr>
+        <w:pStyle w:val="ListParagraph"/>
+        <w:numPr>
+          <w:ilvl w:val="0"/>
+          <w:numId w:val="15"/>
+        </w:numPr>
+      </w:pPr>
+      <w:r>
+        <w:t>Log into your gmail account which you are going to use as a “FROM” account.</w:t>
+      </w:r>
+    </w:p>
+    <w:p>
+      <w:pPr>
+        <w:pStyle w:val="ListParagraph"/>
+        <w:numPr>
+          <w:ilvl w:val="0"/>
+          <w:numId w:val="15"/>
+        </w:numPr>
+      </w:pPr>
+      <w:r>
+        <w:t xml:space="preserve">Navigate to account security settings using URL: </w:t>
+      </w:r>
+      <w:hyperlink r:id="rId10" w:history="1">
+        <w:r>
+          <w:rPr>
+            <w:rStyle w:val="Hyperlink"/>
+          </w:rPr>
+          <w:t>https://myaccount.google.com/security</w:t>
+        </w:r>
+      </w:hyperlink>
+    </w:p>
+    <w:p>
+      <w:pPr>
+        <w:pStyle w:val="ListParagraph"/>
+        <w:numPr>
+          <w:ilvl w:val="0"/>
+          <w:numId w:val="15"/>
+        </w:numPr>
+      </w:pPr>
+      <w:r>
+        <w:t xml:space="preserve">Set </w:t>
+      </w:r>
+      <w:r>
+        <w:t>Allow less secure apps: ON</w:t>
       </w:r>
     </w:p>
     <w:p/>
@@ -5489,21 +5571,16 @@
     <w:p/>
     <w:p/>
     <w:p/>
-    <w:p/>
-    <w:p/>
-    <w:p/>
-    <w:p/>
-    <w:p/>
     <w:p>
       <w:pPr>
         <w:pStyle w:val="Heading1"/>
       </w:pPr>
-      <w:bookmarkStart w:id="4" w:name="_Toc460116024"/>
+      <w:bookmarkStart w:id="3" w:name="_Toc460242104"/>
       <w:r>
         <w:lastRenderedPageBreak/>
         <w:t>Framework control flow</w:t>
       </w:r>
-      <w:bookmarkEnd w:id="4"/>
+      <w:bookmarkEnd w:id="3"/>
     </w:p>
     <w:p>
       <w:r>
@@ -5778,6 +5855,18 @@
       </w:pPr>
       <w:r>
         <w:t>Once all the test cases are executed, the final results are then saved to a new excel file in the Results folder.</w:t>
+      </w:r>
+    </w:p>
+    <w:p>
+      <w:pPr>
+        <w:pStyle w:val="ListParagraph"/>
+        <w:numPr>
+          <w:ilvl w:val="0"/>
+          <w:numId w:val="7"/>
+        </w:numPr>
+      </w:pPr>
+      <w:r>
+        <w:t>HTML reports are saved in the “Reports” folder.</w:t>
       </w:r>
     </w:p>
     <w:p>
@@ -5809,17 +5898,16 @@
     <w:p/>
     <w:p/>
     <w:p/>
-    <w:p/>
     <w:p>
       <w:pPr>
         <w:pStyle w:val="Heading1"/>
       </w:pPr>
-      <w:bookmarkStart w:id="5" w:name="_Toc460116025"/>
+      <w:bookmarkStart w:id="4" w:name="_Toc460242105"/>
       <w:r>
         <w:lastRenderedPageBreak/>
         <w:t>Directory structure</w:t>
       </w:r>
-      <w:bookmarkEnd w:id="5"/>
+      <w:bookmarkEnd w:id="4"/>
     </w:p>
     <w:p>
       <w:r>
@@ -5840,7 +5928,7 @@
             <wp:cNvGraphicFramePr/>
             <a:graphic xmlns:a="http://schemas.openxmlformats.org/drawingml/2006/main">
               <a:graphicData uri="http://schemas.openxmlformats.org/drawingml/2006/diagram">
-                <dgm:relIds xmlns:dgm="http://schemas.openxmlformats.org/drawingml/2006/diagram" xmlns:r="http://schemas.openxmlformats.org/officeDocument/2006/relationships" r:dm="rId10" r:lo="rId11" r:qs="rId12" r:cs="rId13"/>
+                <dgm:relIds xmlns:dgm="http://schemas.openxmlformats.org/drawingml/2006/diagram" xmlns:r="http://schemas.openxmlformats.org/officeDocument/2006/relationships" r:dm="rId11" r:lo="rId12" r:qs="rId13" r:cs="rId14"/>
               </a:graphicData>
             </a:graphic>
           </wp:inline>
@@ -5947,12 +6035,15 @@
       <w:pPr>
         <w:pStyle w:val="Heading1"/>
       </w:pPr>
-      <w:bookmarkStart w:id="6" w:name="_Toc460116026"/>
+      <w:bookmarkStart w:id="5" w:name="_Toc460242106"/>
       <w:r>
         <w:lastRenderedPageBreak/>
-        <w:t>reporting and logging</w:t>
-      </w:r>
-      <w:bookmarkEnd w:id="6"/>
+        <w:t>Reporting and L</w:t>
+      </w:r>
+      <w:r>
+        <w:t>ogging</w:t>
+      </w:r>
+      <w:bookmarkEnd w:id="5"/>
     </w:p>
     <w:p>
       <w:r>
@@ -5971,35 +6062,7 @@
         <w:t xml:space="preserve"> Here is a sample report</w:t>
       </w:r>
     </w:p>
-    <w:p>
-      <w:r>
-        <w:object w:dxaOrig="1542" w:dyaOrig="999">
-          <v:shapetype id="_x0000_t75" coordsize="21600,21600" o:spt="75" o:preferrelative="t" path="m@4@5l@4@11@9@11@9@5xe" filled="f" stroked="f">
-            <v:stroke joinstyle="miter"/>
-            <v:formulas>
-              <v:f eqn="if lineDrawn pixelLineWidth 0"/>
-              <v:f eqn="sum @0 1 0"/>
-              <v:f eqn="sum 0 0 @1"/>
-              <v:f eqn="prod @2 1 2"/>
-              <v:f eqn="prod @3 21600 pixelWidth"/>
-              <v:f eqn="prod @3 21600 pixelHeight"/>
-              <v:f eqn="sum @0 0 1"/>
-              <v:f eqn="prod @6 1 2"/>
-              <v:f eqn="prod @7 21600 pixelWidth"/>
-              <v:f eqn="sum @8 21600 0"/>
-              <v:f eqn="prod @7 21600 pixelHeight"/>
-              <v:f eqn="sum @10 21600 0"/>
-            </v:formulas>
-            <v:path o:extrusionok="f" gradientshapeok="t" o:connecttype="rect"/>
-            <o:lock v:ext="edit" aspectratio="t"/>
-          </v:shapetype>
-          <v:shape id="_x0000_i1025" type="#_x0000_t75" style="width:77.1pt;height:49.95pt" o:ole="">
-            <v:imagedata r:id="rId15" o:title=""/>
-          </v:shape>
-          <o:OLEObject Type="Embed" ProgID="Package" ShapeID="_x0000_i1025" DrawAspect="Icon" ObjectID="_1533857856" r:id="rId16"/>
-        </w:object>
-      </w:r>
-    </w:p>
+    <w:p/>
     <w:p>
       <w:r>
         <w:rPr>
@@ -6022,7 +6085,7 @@
                     <pic:cNvPicPr/>
                   </pic:nvPicPr>
                   <pic:blipFill>
-                    <a:blip r:embed="rId17" cstate="print">
+                    <a:blip r:embed="rId16" cstate="print">
                       <a:extLst>
                         <a:ext uri="{28A0092B-C50C-407E-A947-70E740481C1C}">
                           <a14:useLocalDpi xmlns:a14="http://schemas.microsoft.com/office/drawing/2010/main" val="0"/>
@@ -6036,7 +6099,7 @@
                   <pic:spPr>
                     <a:xfrm>
                       <a:off x="0" y="0"/>
-                      <a:ext cx="6418517" cy="3449953"/>
+                      <a:ext cx="6414977" cy="3448050"/>
                     </a:xfrm>
                     <a:prstGeom prst="rect">
                       <a:avLst/>
@@ -6048,6 +6111,8 @@
           </wp:inline>
         </w:drawing>
       </w:r>
+      <w:bookmarkStart w:id="6" w:name="_GoBack"/>
+      <w:bookmarkEnd w:id="6"/>
     </w:p>
     <w:p/>
     <w:p/>
@@ -6061,15 +6126,18 @@
       <w:pPr>
         <w:pStyle w:val="Heading1"/>
       </w:pPr>
-      <w:bookmarkStart w:id="7" w:name="_Toc460116027"/>
-      <w:r>
-        <w:lastRenderedPageBreak/>
-        <w:t>how to run the tests</w:t>
+      <w:bookmarkStart w:id="7" w:name="_Toc460242107"/>
+      <w:r>
+        <w:t>H</w:t>
+      </w:r>
+      <w:r>
+        <w:t>ow to run the tests</w:t>
       </w:r>
       <w:bookmarkEnd w:id="7"/>
     </w:p>
     <w:p>
       <w:r>
+        <w:lastRenderedPageBreak/>
         <w:t>I have written a set of test cases with this framework for demonstration purpose. These test cases demonstrate the features of this framework. Below is how you can get the test care running.</w:t>
       </w:r>
     </w:p>
@@ -6208,15 +6276,18 @@
       <w:pPr>
         <w:pStyle w:val="Heading1"/>
       </w:pPr>
-      <w:bookmarkStart w:id="8" w:name="_Toc460116028"/>
-      <w:r>
-        <w:lastRenderedPageBreak/>
-        <w:t>Coverage</w:t>
+      <w:bookmarkStart w:id="8" w:name="_Toc460242108"/>
+      <w:r>
+        <w:t>C</w:t>
+      </w:r>
+      <w:r>
+        <w:t>overage</w:t>
       </w:r>
       <w:bookmarkEnd w:id="8"/>
     </w:p>
     <w:p>
       <w:r>
+        <w:lastRenderedPageBreak/>
         <w:t>There are a set of functiona</w:t>
       </w:r>
       <w:r>
@@ -7622,10 +7693,12 @@
       <w:pPr>
         <w:pStyle w:val="Heading1"/>
       </w:pPr>
-      <w:bookmarkStart w:id="9" w:name="_Toc460116029"/>
-      <w:r>
-        <w:lastRenderedPageBreak/>
-        <w:t>Application Under test</w:t>
+      <w:bookmarkStart w:id="9" w:name="_Toc460242109"/>
+      <w:r>
+        <w:t>A</w:t>
+      </w:r>
+      <w:r>
+        <w:t>pplication Under test</w:t>
       </w:r>
       <w:bookmarkEnd w:id="9"/>
     </w:p>
@@ -7636,6 +7709,7 @@
         </w:tabs>
       </w:pPr>
       <w:r>
+        <w:lastRenderedPageBreak/>
         <w:t>I tried several applications mentioned in the certification project PDF file, but most of them didn’t work. They were down all the time. I could find only one application that was running all the time, i.e. “Mercury Tours”. All the automation was performed on Mercury Tours application.</w:t>
       </w:r>
     </w:p>
@@ -7648,7 +7722,7 @@
       <w:r>
         <w:t xml:space="preserve">Here is the URL for the AUT: </w:t>
       </w:r>
-      <w:hyperlink r:id="rId18" w:history="1">
+      <w:hyperlink r:id="rId17" w:history="1">
         <w:r>
           <w:rPr>
             <w:rStyle w:val="Hyperlink"/>
@@ -7734,10 +7808,12 @@
       <w:pPr>
         <w:pStyle w:val="Heading1"/>
       </w:pPr>
-      <w:bookmarkStart w:id="10" w:name="_Toc460116030"/>
-      <w:r>
-        <w:lastRenderedPageBreak/>
-        <w:t>future improvements</w:t>
+      <w:bookmarkStart w:id="10" w:name="_Toc460242110"/>
+      <w:r>
+        <w:t>F</w:t>
+      </w:r>
+      <w:r>
+        <w:t>uture improvements</w:t>
       </w:r>
       <w:bookmarkEnd w:id="10"/>
     </w:p>
@@ -7748,6 +7824,7 @@
         </w:tabs>
       </w:pPr>
       <w:r>
+        <w:lastRenderedPageBreak/>
         <w:t>The current implementation of the framework is very basic as the project submission is time bound. This framework will further be developed to incorporate below features</w:t>
       </w:r>
     </w:p>
@@ -7808,7 +7885,7 @@
         </w:tabs>
       </w:pPr>
       <w:r>
-        <w:t>Auto and manual email report after execution</w:t>
+        <w:t>Selenium Grid integration</w:t>
       </w:r>
     </w:p>
     <w:p>
@@ -7823,7 +7900,13 @@
         </w:tabs>
       </w:pPr>
       <w:r>
-        <w:t>Selenium Grid integration</w:t>
+        <w:t xml:space="preserve">Email integration </w:t>
+      </w:r>
+      <w:r>
+        <w:t>for options other than G</w:t>
+      </w:r>
+      <w:r>
+        <w:t>mail</w:t>
       </w:r>
     </w:p>
     <w:p>
@@ -7833,7 +7916,7 @@
       <w:r>
         <w:t xml:space="preserve">: </w:t>
       </w:r>
-      <w:hyperlink r:id="rId19" w:history="1">
+      <w:hyperlink r:id="rId18" w:history="1">
         <w:r>
           <w:rPr>
             <w:rStyle w:val="Hyperlink"/>
@@ -7897,10 +7980,12 @@
       <w:pPr>
         <w:pStyle w:val="Heading1"/>
       </w:pPr>
-      <w:bookmarkStart w:id="11" w:name="_Toc460116031"/>
-      <w:r>
-        <w:lastRenderedPageBreak/>
-        <w:t>References</w:t>
+      <w:bookmarkStart w:id="11" w:name="_Toc460242111"/>
+      <w:r>
+        <w:t>R</w:t>
+      </w:r>
+      <w:r>
+        <w:t>eferences</w:t>
       </w:r>
       <w:bookmarkEnd w:id="11"/>
     </w:p>
@@ -7915,7 +8000,7 @@
           <w:tab w:val="left" w:pos="2325"/>
         </w:tabs>
       </w:pPr>
-      <w:hyperlink r:id="rId20" w:history="1">
+      <w:hyperlink r:id="rId19" w:history="1">
         <w:r>
           <w:rPr>
             <w:rStyle w:val="Hyperlink"/>
@@ -7935,7 +8020,7 @@
           <w:tab w:val="left" w:pos="2325"/>
         </w:tabs>
       </w:pPr>
-      <w:hyperlink r:id="rId21" w:history="1">
+      <w:hyperlink r:id="rId20" w:history="1">
         <w:r>
           <w:rPr>
             <w:rStyle w:val="Hyperlink"/>
@@ -7955,7 +8040,7 @@
           <w:tab w:val="left" w:pos="2325"/>
         </w:tabs>
       </w:pPr>
-      <w:hyperlink r:id="rId22" w:history="1">
+      <w:hyperlink r:id="rId21" w:history="1">
         <w:r>
           <w:rPr>
             <w:rStyle w:val="Hyperlink"/>
@@ -7975,7 +8060,7 @@
           <w:tab w:val="left" w:pos="2325"/>
         </w:tabs>
       </w:pPr>
-      <w:hyperlink r:id="rId23" w:history="1">
+      <w:hyperlink r:id="rId22" w:history="1">
         <w:r>
           <w:rPr>
             <w:rStyle w:val="Hyperlink"/>
@@ -8659,6 +8744,95 @@
     </w:lvl>
   </w:abstractNum>
   <w:abstractNum w:abstractNumId="6" w15:restartNumberingAfterBreak="0">
+    <w:nsid w:val="2DF67742"/>
+    <w:multiLevelType w:val="hybridMultilevel"/>
+    <w:tmpl w:val="E54E8D7A"/>
+    <w:lvl w:ilvl="0" w:tplc="0409000F">
+      <w:start w:val="1"/>
+      <w:numFmt w:val="decimal"/>
+      <w:lvlText w:val="%1."/>
+      <w:lvlJc w:val="left"/>
+      <w:pPr>
+        <w:ind w:left="720" w:hanging="360"/>
+      </w:pPr>
+      <w:rPr>
+        <w:rFonts w:hint="default"/>
+      </w:rPr>
+    </w:lvl>
+    <w:lvl w:ilvl="1" w:tplc="04090019" w:tentative="1">
+      <w:start w:val="1"/>
+      <w:numFmt w:val="lowerLetter"/>
+      <w:lvlText w:val="%2."/>
+      <w:lvlJc w:val="left"/>
+      <w:pPr>
+        <w:ind w:left="1440" w:hanging="360"/>
+      </w:pPr>
+    </w:lvl>
+    <w:lvl w:ilvl="2" w:tplc="0409001B" w:tentative="1">
+      <w:start w:val="1"/>
+      <w:numFmt w:val="lowerRoman"/>
+      <w:lvlText w:val="%3."/>
+      <w:lvlJc w:val="right"/>
+      <w:pPr>
+        <w:ind w:left="2160" w:hanging="180"/>
+      </w:pPr>
+    </w:lvl>
+    <w:lvl w:ilvl="3" w:tplc="0409000F" w:tentative="1">
+      <w:start w:val="1"/>
+      <w:numFmt w:val="decimal"/>
+      <w:lvlText w:val="%4."/>
+      <w:lvlJc w:val="left"/>
+      <w:pPr>
+        <w:ind w:left="2880" w:hanging="360"/>
+      </w:pPr>
+    </w:lvl>
+    <w:lvl w:ilvl="4" w:tplc="04090019" w:tentative="1">
+      <w:start w:val="1"/>
+      <w:numFmt w:val="lowerLetter"/>
+      <w:lvlText w:val="%5."/>
+      <w:lvlJc w:val="left"/>
+      <w:pPr>
+        <w:ind w:left="3600" w:hanging="360"/>
+      </w:pPr>
+    </w:lvl>
+    <w:lvl w:ilvl="5" w:tplc="0409001B" w:tentative="1">
+      <w:start w:val="1"/>
+      <w:numFmt w:val="lowerRoman"/>
+      <w:lvlText w:val="%6."/>
+      <w:lvlJc w:val="right"/>
+      <w:pPr>
+        <w:ind w:left="4320" w:hanging="180"/>
+      </w:pPr>
+    </w:lvl>
+    <w:lvl w:ilvl="6" w:tplc="0409000F" w:tentative="1">
+      <w:start w:val="1"/>
+      <w:numFmt w:val="decimal"/>
+      <w:lvlText w:val="%7."/>
+      <w:lvlJc w:val="left"/>
+      <w:pPr>
+        <w:ind w:left="5040" w:hanging="360"/>
+      </w:pPr>
+    </w:lvl>
+    <w:lvl w:ilvl="7" w:tplc="04090019" w:tentative="1">
+      <w:start w:val="1"/>
+      <w:numFmt w:val="lowerLetter"/>
+      <w:lvlText w:val="%8."/>
+      <w:lvlJc w:val="left"/>
+      <w:pPr>
+        <w:ind w:left="5760" w:hanging="360"/>
+      </w:pPr>
+    </w:lvl>
+    <w:lvl w:ilvl="8" w:tplc="0409001B" w:tentative="1">
+      <w:start w:val="1"/>
+      <w:numFmt w:val="lowerRoman"/>
+      <w:lvlText w:val="%9."/>
+      <w:lvlJc w:val="right"/>
+      <w:pPr>
+        <w:ind w:left="6480" w:hanging="180"/>
+      </w:pPr>
+    </w:lvl>
+  </w:abstractNum>
+  <w:abstractNum w:abstractNumId="7" w15:restartNumberingAfterBreak="0">
     <w:nsid w:val="3D8B3BD9"/>
     <w:multiLevelType w:val="multilevel"/>
     <w:tmpl w:val="04090021"/>
@@ -8771,7 +8945,7 @@
       </w:rPr>
     </w:lvl>
   </w:abstractNum>
-  <w:abstractNum w:abstractNumId="7" w15:restartNumberingAfterBreak="0">
+  <w:abstractNum w:abstractNumId="8" w15:restartNumberingAfterBreak="0">
     <w:nsid w:val="3FB2527E"/>
     <w:multiLevelType w:val="hybridMultilevel"/>
     <w:tmpl w:val="F3103738"/>
@@ -8860,7 +9034,7 @@
       </w:pPr>
     </w:lvl>
   </w:abstractNum>
-  <w:abstractNum w:abstractNumId="8" w15:restartNumberingAfterBreak="0">
+  <w:abstractNum w:abstractNumId="9" w15:restartNumberingAfterBreak="0">
     <w:nsid w:val="455B0792"/>
     <w:multiLevelType w:val="hybridMultilevel"/>
     <w:tmpl w:val="F3103738"/>
@@ -8949,7 +9123,7 @@
       </w:pPr>
     </w:lvl>
   </w:abstractNum>
-  <w:abstractNum w:abstractNumId="9" w15:restartNumberingAfterBreak="0">
+  <w:abstractNum w:abstractNumId="10" w15:restartNumberingAfterBreak="0">
     <w:nsid w:val="532D2721"/>
     <w:multiLevelType w:val="hybridMultilevel"/>
     <w:tmpl w:val="8B18953E"/>
@@ -9038,7 +9212,7 @@
       </w:pPr>
     </w:lvl>
   </w:abstractNum>
-  <w:abstractNum w:abstractNumId="10" w15:restartNumberingAfterBreak="0">
+  <w:abstractNum w:abstractNumId="11" w15:restartNumberingAfterBreak="0">
     <w:nsid w:val="53971031"/>
     <w:multiLevelType w:val="multilevel"/>
     <w:tmpl w:val="04090021"/>
@@ -9151,7 +9325,7 @@
       </w:rPr>
     </w:lvl>
   </w:abstractNum>
-  <w:abstractNum w:abstractNumId="11" w15:restartNumberingAfterBreak="0">
+  <w:abstractNum w:abstractNumId="12" w15:restartNumberingAfterBreak="0">
     <w:nsid w:val="548B32C0"/>
     <w:multiLevelType w:val="hybridMultilevel"/>
     <w:tmpl w:val="535A2616"/>
@@ -9237,7 +9411,7 @@
       </w:pPr>
     </w:lvl>
   </w:abstractNum>
-  <w:abstractNum w:abstractNumId="12" w15:restartNumberingAfterBreak="0">
+  <w:abstractNum w:abstractNumId="13" w15:restartNumberingAfterBreak="0">
     <w:nsid w:val="549B76E6"/>
     <w:multiLevelType w:val="hybridMultilevel"/>
     <w:tmpl w:val="1D409D14"/>
@@ -9326,7 +9500,7 @@
       </w:pPr>
     </w:lvl>
   </w:abstractNum>
-  <w:abstractNum w:abstractNumId="13" w15:restartNumberingAfterBreak="0">
+  <w:abstractNum w:abstractNumId="14" w15:restartNumberingAfterBreak="0">
     <w:nsid w:val="7DCD0866"/>
     <w:multiLevelType w:val="hybridMultilevel"/>
     <w:tmpl w:val="F3103738"/>
@@ -9416,13 +9590,13 @@
     </w:lvl>
   </w:abstractNum>
   <w:num w:numId="1">
-    <w:abstractNumId w:val="12"/>
+    <w:abstractNumId w:val="13"/>
   </w:num>
   <w:num w:numId="2">
     <w:abstractNumId w:val="3"/>
   </w:num>
   <w:num w:numId="3">
-    <w:abstractNumId w:val="11"/>
+    <w:abstractNumId w:val="12"/>
   </w:num>
   <w:num w:numId="4">
     <w:abstractNumId w:val="2"/>
@@ -9431,19 +9605,19 @@
     <w:abstractNumId w:val="1"/>
   </w:num>
   <w:num w:numId="6">
-    <w:abstractNumId w:val="6"/>
+    <w:abstractNumId w:val="7"/>
   </w:num>
   <w:num w:numId="7">
-    <w:abstractNumId w:val="7"/>
+    <w:abstractNumId w:val="8"/>
   </w:num>
   <w:num w:numId="8">
-    <w:abstractNumId w:val="8"/>
+    <w:abstractNumId w:val="9"/>
   </w:num>
   <w:num w:numId="9">
-    <w:abstractNumId w:val="13"/>
+    <w:abstractNumId w:val="14"/>
   </w:num>
   <w:num w:numId="10">
-    <w:abstractNumId w:val="9"/>
+    <w:abstractNumId w:val="10"/>
   </w:num>
   <w:num w:numId="11">
     <w:abstractNumId w:val="5"/>
@@ -9455,7 +9629,10 @@
     <w:abstractNumId w:val="0"/>
   </w:num>
   <w:num w:numId="14">
-    <w:abstractNumId w:val="10"/>
+    <w:abstractNumId w:val="11"/>
+  </w:num>
+  <w:num w:numId="15">
+    <w:abstractNumId w:val="6"/>
   </w:num>
 </w:numbering>
 </file>
@@ -11934,87 +12111,87 @@
   </dgm:ptLst>
   <dgm:cxnLst>
     <dgm:cxn modelId="{B88D82DF-60CB-49A0-B7A8-B86F6A1258F3}" srcId="{29F11ED0-150B-4C31-B722-E0597B7D33F5}" destId="{C40E267C-D01A-42BA-B11F-D2A1E6166E46}" srcOrd="5" destOrd="0" parTransId="{D79E1BEF-4461-4A88-A620-737B57B39F4E}" sibTransId="{CA9E7DC0-1500-4293-89CC-F48B4A6B4F88}"/>
+    <dgm:cxn modelId="{2178A461-DA35-4C42-92AE-6C150376B47F}" type="presOf" srcId="{3CFF624F-4199-4369-BBAD-DB3CEE92C40D}" destId="{3391FD43-8B1E-49EA-85F9-2807D743259E}" srcOrd="0" destOrd="0" presId="urn:microsoft.com/office/officeart/2005/8/layout/orgChart1"/>
+    <dgm:cxn modelId="{DAE33DA5-DC96-4BB5-A034-EBD4CCD9D2EC}" type="presOf" srcId="{3D4B4612-082C-4901-B8A0-21221CA8020A}" destId="{484097A7-C1B8-4075-A019-7639D0101DF9}" srcOrd="0" destOrd="0" presId="urn:microsoft.com/office/officeart/2005/8/layout/orgChart1"/>
+    <dgm:cxn modelId="{19E0A324-FD40-4DBC-A2DB-DA1F8B8D1CDE}" type="presOf" srcId="{C40E267C-D01A-42BA-B11F-D2A1E6166E46}" destId="{B87ABFC5-7060-4032-B3FA-381DF82D026C}" srcOrd="0" destOrd="0" presId="urn:microsoft.com/office/officeart/2005/8/layout/orgChart1"/>
     <dgm:cxn modelId="{45BF4165-0373-47ED-8878-2CC17D699267}" srcId="{3CFF624F-4199-4369-BBAD-DB3CEE92C40D}" destId="{29F11ED0-150B-4C31-B722-E0597B7D33F5}" srcOrd="0" destOrd="0" parTransId="{CABB044F-212D-4BF2-92B8-706B9373D719}" sibTransId="{5B2755FF-6CA0-4D83-AF80-93731C2B9A7C}"/>
-    <dgm:cxn modelId="{D1713259-8D9C-4971-894D-B9DC8898FBBF}" type="presOf" srcId="{3CFF624F-4199-4369-BBAD-DB3CEE92C40D}" destId="{3391FD43-8B1E-49EA-85F9-2807D743259E}" srcOrd="0" destOrd="0" presId="urn:microsoft.com/office/officeart/2005/8/layout/orgChart1"/>
-    <dgm:cxn modelId="{BF23487B-E8F2-4881-B72F-E3D7B584CBBA}" type="presOf" srcId="{4E3DAC3D-27D4-4845-A8D4-B5FB9577FBE3}" destId="{3B7462E5-DEDD-4647-BF46-C7E592175E0F}" srcOrd="0" destOrd="0" presId="urn:microsoft.com/office/officeart/2005/8/layout/orgChart1"/>
-    <dgm:cxn modelId="{C483724A-01E4-427B-85B5-BDCFD45EA4D7}" type="presOf" srcId="{3D4B4612-082C-4901-B8A0-21221CA8020A}" destId="{484097A7-C1B8-4075-A019-7639D0101DF9}" srcOrd="0" destOrd="0" presId="urn:microsoft.com/office/officeart/2005/8/layout/orgChart1"/>
-    <dgm:cxn modelId="{714B41B1-D64A-4661-86B1-4E8502C149A9}" type="presOf" srcId="{C40E267C-D01A-42BA-B11F-D2A1E6166E46}" destId="{39C8280E-40A1-4AC6-9C8A-359CCBBDC390}" srcOrd="1" destOrd="0" presId="urn:microsoft.com/office/officeart/2005/8/layout/orgChart1"/>
-    <dgm:cxn modelId="{F48D42C7-BB8A-4D97-9D08-0554F9635775}" type="presOf" srcId="{2BA3CAD1-F4AD-4A97-AB0B-5EA1CBCC3679}" destId="{E0F4C294-E2A3-47F5-B5E8-9C10D66CEB51}" srcOrd="1" destOrd="0" presId="urn:microsoft.com/office/officeart/2005/8/layout/orgChart1"/>
-    <dgm:cxn modelId="{D4CDC592-B53A-4532-B7EE-086E7E12BB63}" type="presOf" srcId="{29F11ED0-150B-4C31-B722-E0597B7D33F5}" destId="{86DC8B2D-950E-4122-A5CD-EC1F7658D1A1}" srcOrd="1" destOrd="0" presId="urn:microsoft.com/office/officeart/2005/8/layout/orgChart1"/>
-    <dgm:cxn modelId="{015050D6-86FC-4A76-9BD1-C388974820E3}" type="presOf" srcId="{29F11ED0-150B-4C31-B722-E0597B7D33F5}" destId="{A06565C2-5E3E-4512-A0CB-C9DE5F8C74F0}" srcOrd="0" destOrd="0" presId="urn:microsoft.com/office/officeart/2005/8/layout/orgChart1"/>
-    <dgm:cxn modelId="{D88C26AA-2B4D-4398-AD5A-C82C79969C12}" type="presOf" srcId="{8C01E12C-30B5-4F45-A3ED-C1881B001A74}" destId="{919177BA-54A9-4905-B8DE-2EDA86A2D23F}" srcOrd="0" destOrd="0" presId="urn:microsoft.com/office/officeart/2005/8/layout/orgChart1"/>
-    <dgm:cxn modelId="{21B86737-69E9-4470-A4A1-8D92A9826186}" type="presOf" srcId="{3F50DA60-D224-42CA-8A69-E616349BF916}" destId="{7DDCDCE1-5E4A-48D0-B510-0D6F22196158}" srcOrd="0" destOrd="0" presId="urn:microsoft.com/office/officeart/2005/8/layout/orgChart1"/>
-    <dgm:cxn modelId="{FBFACEE4-AD43-479B-89A8-9A3815994EC4}" type="presOf" srcId="{46EB03C0-A38C-430B-940C-B9330C6CB78F}" destId="{B185E66E-9169-4ED6-B2C5-B5AF1484C245}" srcOrd="1" destOrd="0" presId="urn:microsoft.com/office/officeart/2005/8/layout/orgChart1"/>
-    <dgm:cxn modelId="{BA01493D-59BA-4A61-8ACE-6D6BE6C4868A}" type="presOf" srcId="{62BCD219-A91C-4CF6-B0E4-0F58B23F8301}" destId="{A46A6BF6-8106-4A13-9DE1-F5A3C7184865}" srcOrd="0" destOrd="0" presId="urn:microsoft.com/office/officeart/2005/8/layout/orgChart1"/>
+    <dgm:cxn modelId="{0675722B-82B4-44D9-A38E-91B0C9CD53D4}" type="presOf" srcId="{2BA3CAD1-F4AD-4A97-AB0B-5EA1CBCC3679}" destId="{04489A87-6E03-4715-8A61-D3B828C6F94B}" srcOrd="0" destOrd="0" presId="urn:microsoft.com/office/officeart/2005/8/layout/orgChart1"/>
+    <dgm:cxn modelId="{B3ED0522-1FAF-4C67-B1BC-D406FB353436}" type="presOf" srcId="{29F11ED0-150B-4C31-B722-E0597B7D33F5}" destId="{86DC8B2D-950E-4122-A5CD-EC1F7658D1A1}" srcOrd="1" destOrd="0" presId="urn:microsoft.com/office/officeart/2005/8/layout/orgChart1"/>
+    <dgm:cxn modelId="{81B05F8C-9378-4CD4-8D0D-4F45AEEFE825}" type="presOf" srcId="{62BCD219-A91C-4CF6-B0E4-0F58B23F8301}" destId="{A46A6BF6-8106-4A13-9DE1-F5A3C7184865}" srcOrd="0" destOrd="0" presId="urn:microsoft.com/office/officeart/2005/8/layout/orgChart1"/>
+    <dgm:cxn modelId="{75137B3C-B807-4376-9DE9-C03B297E1C5E}" type="presOf" srcId="{D79E1BEF-4461-4A88-A620-737B57B39F4E}" destId="{6AD3B112-457C-4980-BFE6-6CFB524A2AC9}" srcOrd="0" destOrd="0" presId="urn:microsoft.com/office/officeart/2005/8/layout/orgChart1"/>
+    <dgm:cxn modelId="{688C990F-F7D0-4D9A-8B29-FDC663922C35}" type="presOf" srcId="{46EB03C0-A38C-430B-940C-B9330C6CB78F}" destId="{B185E66E-9169-4ED6-B2C5-B5AF1484C245}" srcOrd="1" destOrd="0" presId="urn:microsoft.com/office/officeart/2005/8/layout/orgChart1"/>
+    <dgm:cxn modelId="{7B6666AD-ABDC-4623-BEE5-470F0D7F0AFB}" type="presOf" srcId="{1644282B-2E52-4563-860F-0B241055C3C0}" destId="{C647E83F-2EFD-4E30-A2F5-1ACDC7E7755B}" srcOrd="1" destOrd="0" presId="urn:microsoft.com/office/officeart/2005/8/layout/orgChart1"/>
     <dgm:cxn modelId="{67229BD1-0625-4E81-820A-705898D4C7F2}" srcId="{29F11ED0-150B-4C31-B722-E0597B7D33F5}" destId="{1644282B-2E52-4563-860F-0B241055C3C0}" srcOrd="3" destOrd="0" parTransId="{3F50DA60-D224-42CA-8A69-E616349BF916}" sibTransId="{6C43E674-C949-4405-8F48-5E089096FEAA}"/>
-    <dgm:cxn modelId="{BAC71611-3029-42DB-A913-92AD81760491}" type="presOf" srcId="{57D51B5E-B0B5-493E-9318-7DCB64CE9787}" destId="{072519EB-554C-4766-83E6-EFEDEBBB5F8D}" srcOrd="0" destOrd="0" presId="urn:microsoft.com/office/officeart/2005/8/layout/orgChart1"/>
-    <dgm:cxn modelId="{6CFD2DFA-5EE6-49AE-831F-C973FE25F19B}" type="presOf" srcId="{2BA3CAD1-F4AD-4A97-AB0B-5EA1CBCC3679}" destId="{04489A87-6E03-4715-8A61-D3B828C6F94B}" srcOrd="0" destOrd="0" presId="urn:microsoft.com/office/officeart/2005/8/layout/orgChart1"/>
-    <dgm:cxn modelId="{4ED2CD30-DFC2-479E-BA41-7D820DE86DA4}" type="presOf" srcId="{46EB03C0-A38C-430B-940C-B9330C6CB78F}" destId="{988A2436-D76A-4D68-A294-609DDEE80878}" srcOrd="0" destOrd="0" presId="urn:microsoft.com/office/officeart/2005/8/layout/orgChart1"/>
-    <dgm:cxn modelId="{47EFD87C-A540-4164-8998-1B039C8A1C65}" type="presOf" srcId="{D79E1BEF-4461-4A88-A620-737B57B39F4E}" destId="{6AD3B112-457C-4980-BFE6-6CFB524A2AC9}" srcOrd="0" destOrd="0" presId="urn:microsoft.com/office/officeart/2005/8/layout/orgChart1"/>
+    <dgm:cxn modelId="{018E1F94-CBC9-4947-84FC-E516F02827B1}" type="presOf" srcId="{8C01E12C-30B5-4F45-A3ED-C1881B001A74}" destId="{1CE1FB99-30F6-4BF0-AC1F-0878B6854519}" srcOrd="1" destOrd="0" presId="urn:microsoft.com/office/officeart/2005/8/layout/orgChart1"/>
+    <dgm:cxn modelId="{2EAA0573-401D-40D6-9ABF-2ED3B391DDDF}" type="presOf" srcId="{DED5E7C5-8E1E-49C8-8980-1F705A864871}" destId="{59377CC1-A2A0-4522-9209-72B5C468C6D1}" srcOrd="0" destOrd="0" presId="urn:microsoft.com/office/officeart/2005/8/layout/orgChart1"/>
+    <dgm:cxn modelId="{AA6F0234-12E6-4B55-82AD-5EB1AE558EA9}" type="presOf" srcId="{4E3DAC3D-27D4-4845-A8D4-B5FB9577FBE3}" destId="{3B7462E5-DEDD-4647-BF46-C7E592175E0F}" srcOrd="0" destOrd="0" presId="urn:microsoft.com/office/officeart/2005/8/layout/orgChart1"/>
+    <dgm:cxn modelId="{2A71E994-6AA0-4CE6-BEE5-EC54AA0F897E}" type="presOf" srcId="{3F50DA60-D224-42CA-8A69-E616349BF916}" destId="{7DDCDCE1-5E4A-48D0-B510-0D6F22196158}" srcOrd="0" destOrd="0" presId="urn:microsoft.com/office/officeart/2005/8/layout/orgChart1"/>
+    <dgm:cxn modelId="{AF5E3715-4F94-4235-BE5C-A75DD9B0229A}" type="presOf" srcId="{46EB03C0-A38C-430B-940C-B9330C6CB78F}" destId="{988A2436-D76A-4D68-A294-609DDEE80878}" srcOrd="0" destOrd="0" presId="urn:microsoft.com/office/officeart/2005/8/layout/orgChart1"/>
     <dgm:cxn modelId="{515AA5E4-D38D-4529-ADD9-1C696CA2B7C7}" srcId="{29F11ED0-150B-4C31-B722-E0597B7D33F5}" destId="{46EB03C0-A38C-430B-940C-B9330C6CB78F}" srcOrd="4" destOrd="0" parTransId="{62BCD219-A91C-4CF6-B0E4-0F58B23F8301}" sibTransId="{659B191C-3AF2-4D80-BDA6-95990128C42D}"/>
-    <dgm:cxn modelId="{A0ADADC5-8F8D-4622-8FD8-E6979E960A17}" type="presOf" srcId="{4E3DAC3D-27D4-4845-A8D4-B5FB9577FBE3}" destId="{899C5C2F-3217-4FC3-8363-91D175DF617D}" srcOrd="1" destOrd="0" presId="urn:microsoft.com/office/officeart/2005/8/layout/orgChart1"/>
-    <dgm:cxn modelId="{76E8B1F7-3DEA-4213-9F17-11660BF66260}" type="presOf" srcId="{1644282B-2E52-4563-860F-0B241055C3C0}" destId="{E98211E7-66FF-45E2-AAA3-F4BDF0EF3120}" srcOrd="0" destOrd="0" presId="urn:microsoft.com/office/officeart/2005/8/layout/orgChart1"/>
     <dgm:cxn modelId="{EE398906-3FC7-4139-936B-2E4D09FFF8E2}" srcId="{29F11ED0-150B-4C31-B722-E0597B7D33F5}" destId="{4E3DAC3D-27D4-4845-A8D4-B5FB9577FBE3}" srcOrd="1" destOrd="0" parTransId="{DED5E7C5-8E1E-49C8-8980-1F705A864871}" sibTransId="{51984873-9DF3-48A5-8F09-1A29DE01676B}"/>
-    <dgm:cxn modelId="{CD78BCC9-1D4E-4542-AE5E-117F5BA3190E}" type="presOf" srcId="{1644282B-2E52-4563-860F-0B241055C3C0}" destId="{C647E83F-2EFD-4E30-A2F5-1ACDC7E7755B}" srcOrd="1" destOrd="0" presId="urn:microsoft.com/office/officeart/2005/8/layout/orgChart1"/>
+    <dgm:cxn modelId="{EB2EC69F-A766-4E6F-A458-57D1EE2AD8A7}" type="presOf" srcId="{4E3DAC3D-27D4-4845-A8D4-B5FB9577FBE3}" destId="{899C5C2F-3217-4FC3-8363-91D175DF617D}" srcOrd="1" destOrd="0" presId="urn:microsoft.com/office/officeart/2005/8/layout/orgChart1"/>
+    <dgm:cxn modelId="{1449E4EB-1C47-4F02-9789-1E9BEC44BD8F}" type="presOf" srcId="{57D51B5E-B0B5-493E-9318-7DCB64CE9787}" destId="{072519EB-554C-4766-83E6-EFEDEBBB5F8D}" srcOrd="0" destOrd="0" presId="urn:microsoft.com/office/officeart/2005/8/layout/orgChart1"/>
     <dgm:cxn modelId="{64287D8B-DA58-4E9C-AA21-7F4FFE7CB1FC}" srcId="{29F11ED0-150B-4C31-B722-E0597B7D33F5}" destId="{8C01E12C-30B5-4F45-A3ED-C1881B001A74}" srcOrd="2" destOrd="0" parTransId="{57D51B5E-B0B5-493E-9318-7DCB64CE9787}" sibTransId="{81E8D319-CA11-4FA0-A0C5-0354F5C53B4C}"/>
+    <dgm:cxn modelId="{3EDDE071-30C1-4F34-9858-32118DF42129}" type="presOf" srcId="{C40E267C-D01A-42BA-B11F-D2A1E6166E46}" destId="{39C8280E-40A1-4AC6-9C8A-359CCBBDC390}" srcOrd="1" destOrd="0" presId="urn:microsoft.com/office/officeart/2005/8/layout/orgChart1"/>
     <dgm:cxn modelId="{65B75D60-3C55-4674-B39C-F3BE5D97B980}" srcId="{29F11ED0-150B-4C31-B722-E0597B7D33F5}" destId="{2BA3CAD1-F4AD-4A97-AB0B-5EA1CBCC3679}" srcOrd="0" destOrd="0" parTransId="{3D4B4612-082C-4901-B8A0-21221CA8020A}" sibTransId="{2E0B777E-4C0A-41E9-B370-F63AD76D24FE}"/>
-    <dgm:cxn modelId="{D9B55F34-D059-482E-BF6A-7DF10761EE00}" type="presOf" srcId="{8C01E12C-30B5-4F45-A3ED-C1881B001A74}" destId="{1CE1FB99-30F6-4BF0-AC1F-0878B6854519}" srcOrd="1" destOrd="0" presId="urn:microsoft.com/office/officeart/2005/8/layout/orgChart1"/>
-    <dgm:cxn modelId="{B9B15D65-F726-40B1-A5E9-565BC68D3A39}" type="presOf" srcId="{C40E267C-D01A-42BA-B11F-D2A1E6166E46}" destId="{B87ABFC5-7060-4032-B3FA-381DF82D026C}" srcOrd="0" destOrd="0" presId="urn:microsoft.com/office/officeart/2005/8/layout/orgChart1"/>
-    <dgm:cxn modelId="{092F30A3-D5DF-45DF-8346-FBA6EBB08F44}" type="presOf" srcId="{DED5E7C5-8E1E-49C8-8980-1F705A864871}" destId="{59377CC1-A2A0-4522-9209-72B5C468C6D1}" srcOrd="0" destOrd="0" presId="urn:microsoft.com/office/officeart/2005/8/layout/orgChart1"/>
-    <dgm:cxn modelId="{1AD0104D-9C81-4DB1-BB40-EC7ACB17AC2E}" type="presParOf" srcId="{3391FD43-8B1E-49EA-85F9-2807D743259E}" destId="{9A7BCBF0-228D-4A98-83A5-1F7C3FAED0AE}" srcOrd="0" destOrd="0" presId="urn:microsoft.com/office/officeart/2005/8/layout/orgChart1"/>
-    <dgm:cxn modelId="{352430C4-7A27-4407-981B-C6A62EDD0D49}" type="presParOf" srcId="{9A7BCBF0-228D-4A98-83A5-1F7C3FAED0AE}" destId="{80B49DEE-B92F-4A85-867D-B84AC1463A04}" srcOrd="0" destOrd="0" presId="urn:microsoft.com/office/officeart/2005/8/layout/orgChart1"/>
-    <dgm:cxn modelId="{6BB08FA2-9570-4529-BFDA-844BB83BC441}" type="presParOf" srcId="{80B49DEE-B92F-4A85-867D-B84AC1463A04}" destId="{A06565C2-5E3E-4512-A0CB-C9DE5F8C74F0}" srcOrd="0" destOrd="0" presId="urn:microsoft.com/office/officeart/2005/8/layout/orgChart1"/>
-    <dgm:cxn modelId="{712CD4C9-3022-47ED-B721-0A173B239CB4}" type="presParOf" srcId="{80B49DEE-B92F-4A85-867D-B84AC1463A04}" destId="{86DC8B2D-950E-4122-A5CD-EC1F7658D1A1}" srcOrd="1" destOrd="0" presId="urn:microsoft.com/office/officeart/2005/8/layout/orgChart1"/>
-    <dgm:cxn modelId="{41409641-E91C-4831-B662-70B8A62C38ED}" type="presParOf" srcId="{9A7BCBF0-228D-4A98-83A5-1F7C3FAED0AE}" destId="{12D0E71F-838B-4977-B1EB-15018749C948}" srcOrd="1" destOrd="0" presId="urn:microsoft.com/office/officeart/2005/8/layout/orgChart1"/>
-    <dgm:cxn modelId="{F6445BA6-8E0A-4A35-BF68-497EA723AD88}" type="presParOf" srcId="{12D0E71F-838B-4977-B1EB-15018749C948}" destId="{484097A7-C1B8-4075-A019-7639D0101DF9}" srcOrd="0" destOrd="0" presId="urn:microsoft.com/office/officeart/2005/8/layout/orgChart1"/>
-    <dgm:cxn modelId="{5C15AB5A-670B-45D7-A24B-9697E12BA4A7}" type="presParOf" srcId="{12D0E71F-838B-4977-B1EB-15018749C948}" destId="{C99AA74E-E286-46AC-9039-81B4D689FE36}" srcOrd="1" destOrd="0" presId="urn:microsoft.com/office/officeart/2005/8/layout/orgChart1"/>
-    <dgm:cxn modelId="{1F77ADC1-360E-439B-8A45-0FAFCF9ADDE1}" type="presParOf" srcId="{C99AA74E-E286-46AC-9039-81B4D689FE36}" destId="{CA8F7886-C58C-4F9C-BCCF-46E31BA52006}" srcOrd="0" destOrd="0" presId="urn:microsoft.com/office/officeart/2005/8/layout/orgChart1"/>
-    <dgm:cxn modelId="{40C789D8-B985-48C5-8347-BD3B08F49F14}" type="presParOf" srcId="{CA8F7886-C58C-4F9C-BCCF-46E31BA52006}" destId="{04489A87-6E03-4715-8A61-D3B828C6F94B}" srcOrd="0" destOrd="0" presId="urn:microsoft.com/office/officeart/2005/8/layout/orgChart1"/>
-    <dgm:cxn modelId="{A26E66C8-485F-4532-9DCB-0B0827D7A2E4}" type="presParOf" srcId="{CA8F7886-C58C-4F9C-BCCF-46E31BA52006}" destId="{E0F4C294-E2A3-47F5-B5E8-9C10D66CEB51}" srcOrd="1" destOrd="0" presId="urn:microsoft.com/office/officeart/2005/8/layout/orgChart1"/>
-    <dgm:cxn modelId="{DCB7BCCF-6D52-4D5D-A5C3-D37CC415403A}" type="presParOf" srcId="{C99AA74E-E286-46AC-9039-81B4D689FE36}" destId="{3C2BA10E-A99A-4010-B0DC-C150D99FA74D}" srcOrd="1" destOrd="0" presId="urn:microsoft.com/office/officeart/2005/8/layout/orgChart1"/>
-    <dgm:cxn modelId="{596C6AE7-17C1-454E-8F0E-1EB9A8464B30}" type="presParOf" srcId="{C99AA74E-E286-46AC-9039-81B4D689FE36}" destId="{DA8A344B-B05C-4A9E-A95F-7D1090612AB3}" srcOrd="2" destOrd="0" presId="urn:microsoft.com/office/officeart/2005/8/layout/orgChart1"/>
-    <dgm:cxn modelId="{F2C40C07-BD1A-43AC-8EB0-206677BD3367}" type="presParOf" srcId="{12D0E71F-838B-4977-B1EB-15018749C948}" destId="{59377CC1-A2A0-4522-9209-72B5C468C6D1}" srcOrd="2" destOrd="0" presId="urn:microsoft.com/office/officeart/2005/8/layout/orgChart1"/>
-    <dgm:cxn modelId="{A8D455C7-E4A5-48D3-97A3-C4099771BB04}" type="presParOf" srcId="{12D0E71F-838B-4977-B1EB-15018749C948}" destId="{A5BBD8D2-660A-4F60-ADBE-7C7A989D156E}" srcOrd="3" destOrd="0" presId="urn:microsoft.com/office/officeart/2005/8/layout/orgChart1"/>
-    <dgm:cxn modelId="{B0B3FD28-3D07-46A9-B9A8-419ED44208F6}" type="presParOf" srcId="{A5BBD8D2-660A-4F60-ADBE-7C7A989D156E}" destId="{33D4980C-CD68-43B3-B886-1C72872C1B0A}" srcOrd="0" destOrd="0" presId="urn:microsoft.com/office/officeart/2005/8/layout/orgChart1"/>
-    <dgm:cxn modelId="{8B574FA1-8142-49EB-B522-8B60100BA935}" type="presParOf" srcId="{33D4980C-CD68-43B3-B886-1C72872C1B0A}" destId="{3B7462E5-DEDD-4647-BF46-C7E592175E0F}" srcOrd="0" destOrd="0" presId="urn:microsoft.com/office/officeart/2005/8/layout/orgChart1"/>
-    <dgm:cxn modelId="{E4C5B5B3-4AC7-4CD8-AFFA-694644FFCFC8}" type="presParOf" srcId="{33D4980C-CD68-43B3-B886-1C72872C1B0A}" destId="{899C5C2F-3217-4FC3-8363-91D175DF617D}" srcOrd="1" destOrd="0" presId="urn:microsoft.com/office/officeart/2005/8/layout/orgChart1"/>
-    <dgm:cxn modelId="{8922DEEF-E0B0-450E-95EB-79F468B5F12B}" type="presParOf" srcId="{A5BBD8D2-660A-4F60-ADBE-7C7A989D156E}" destId="{6866FD1E-E484-48EA-B0D3-7DCB627CB470}" srcOrd="1" destOrd="0" presId="urn:microsoft.com/office/officeart/2005/8/layout/orgChart1"/>
-    <dgm:cxn modelId="{C4C2DE60-D71B-4C30-BC05-3F43F2D2E617}" type="presParOf" srcId="{A5BBD8D2-660A-4F60-ADBE-7C7A989D156E}" destId="{832481A6-5117-4F2C-9A5B-384B2460CC8B}" srcOrd="2" destOrd="0" presId="urn:microsoft.com/office/officeart/2005/8/layout/orgChart1"/>
-    <dgm:cxn modelId="{E7168EB0-8091-4543-8862-6788A5BD9AC9}" type="presParOf" srcId="{12D0E71F-838B-4977-B1EB-15018749C948}" destId="{072519EB-554C-4766-83E6-EFEDEBBB5F8D}" srcOrd="4" destOrd="0" presId="urn:microsoft.com/office/officeart/2005/8/layout/orgChart1"/>
-    <dgm:cxn modelId="{D4D5634C-1EB3-4535-9BD8-35A6315D150F}" type="presParOf" srcId="{12D0E71F-838B-4977-B1EB-15018749C948}" destId="{DBAD70BA-54CC-4EAC-B594-66A472F1397F}" srcOrd="5" destOrd="0" presId="urn:microsoft.com/office/officeart/2005/8/layout/orgChart1"/>
-    <dgm:cxn modelId="{48D63547-786B-4E9F-ADE1-7989816397CF}" type="presParOf" srcId="{DBAD70BA-54CC-4EAC-B594-66A472F1397F}" destId="{33271FF5-FB90-4B09-B9AF-46392251AF48}" srcOrd="0" destOrd="0" presId="urn:microsoft.com/office/officeart/2005/8/layout/orgChart1"/>
-    <dgm:cxn modelId="{6F84A7F9-8FFD-4598-89A2-A6A4E8F816D5}" type="presParOf" srcId="{33271FF5-FB90-4B09-B9AF-46392251AF48}" destId="{919177BA-54A9-4905-B8DE-2EDA86A2D23F}" srcOrd="0" destOrd="0" presId="urn:microsoft.com/office/officeart/2005/8/layout/orgChart1"/>
-    <dgm:cxn modelId="{9A506C88-C55C-4DF1-9126-23A84E78CC46}" type="presParOf" srcId="{33271FF5-FB90-4B09-B9AF-46392251AF48}" destId="{1CE1FB99-30F6-4BF0-AC1F-0878B6854519}" srcOrd="1" destOrd="0" presId="urn:microsoft.com/office/officeart/2005/8/layout/orgChart1"/>
-    <dgm:cxn modelId="{914E2EA5-2BEF-4BC0-9004-943C664BED6D}" type="presParOf" srcId="{DBAD70BA-54CC-4EAC-B594-66A472F1397F}" destId="{EDD018CF-3A91-49A1-BE12-E42DAEBF9103}" srcOrd="1" destOrd="0" presId="urn:microsoft.com/office/officeart/2005/8/layout/orgChart1"/>
-    <dgm:cxn modelId="{D1BFD660-CB07-478F-96D2-01276FC1581C}" type="presParOf" srcId="{DBAD70BA-54CC-4EAC-B594-66A472F1397F}" destId="{EFD75E76-FC10-4D00-957F-2A5509C194D5}" srcOrd="2" destOrd="0" presId="urn:microsoft.com/office/officeart/2005/8/layout/orgChart1"/>
-    <dgm:cxn modelId="{4DB29E12-A6FE-46A1-AAD1-0D213F8F9043}" type="presParOf" srcId="{12D0E71F-838B-4977-B1EB-15018749C948}" destId="{7DDCDCE1-5E4A-48D0-B510-0D6F22196158}" srcOrd="6" destOrd="0" presId="urn:microsoft.com/office/officeart/2005/8/layout/orgChart1"/>
-    <dgm:cxn modelId="{4AF0CF0C-A10A-42D2-8C49-7FD3D00FECE2}" type="presParOf" srcId="{12D0E71F-838B-4977-B1EB-15018749C948}" destId="{00BB3100-C1DA-4D92-BF1F-B0E8C29892A5}" srcOrd="7" destOrd="0" presId="urn:microsoft.com/office/officeart/2005/8/layout/orgChart1"/>
-    <dgm:cxn modelId="{94A43FB0-CA1E-42FF-9F7B-EFFC2896BA5F}" type="presParOf" srcId="{00BB3100-C1DA-4D92-BF1F-B0E8C29892A5}" destId="{D50F158D-EA2D-4739-BB7F-78851F0C5C17}" srcOrd="0" destOrd="0" presId="urn:microsoft.com/office/officeart/2005/8/layout/orgChart1"/>
-    <dgm:cxn modelId="{1A792F43-18DD-4197-9993-CFD76F7EEEA4}" type="presParOf" srcId="{D50F158D-EA2D-4739-BB7F-78851F0C5C17}" destId="{E98211E7-66FF-45E2-AAA3-F4BDF0EF3120}" srcOrd="0" destOrd="0" presId="urn:microsoft.com/office/officeart/2005/8/layout/orgChart1"/>
-    <dgm:cxn modelId="{9E44E594-4352-4090-8B86-1494FAFEF1B0}" type="presParOf" srcId="{D50F158D-EA2D-4739-BB7F-78851F0C5C17}" destId="{C647E83F-2EFD-4E30-A2F5-1ACDC7E7755B}" srcOrd="1" destOrd="0" presId="urn:microsoft.com/office/officeart/2005/8/layout/orgChart1"/>
-    <dgm:cxn modelId="{7A422CAE-653B-4CE6-AEC0-A0E01FE77B43}" type="presParOf" srcId="{00BB3100-C1DA-4D92-BF1F-B0E8C29892A5}" destId="{DD76FBAE-1D23-4D91-9949-B5DC186B9320}" srcOrd="1" destOrd="0" presId="urn:microsoft.com/office/officeart/2005/8/layout/orgChart1"/>
-    <dgm:cxn modelId="{427C0118-71F4-4EF2-A538-4E7EBF1151B9}" type="presParOf" srcId="{00BB3100-C1DA-4D92-BF1F-B0E8C29892A5}" destId="{D9AFFBC5-9DDB-4F4A-AA1A-116770564D94}" srcOrd="2" destOrd="0" presId="urn:microsoft.com/office/officeart/2005/8/layout/orgChart1"/>
-    <dgm:cxn modelId="{88B2312A-CB71-4711-AA62-88FAAF926D6F}" type="presParOf" srcId="{12D0E71F-838B-4977-B1EB-15018749C948}" destId="{A46A6BF6-8106-4A13-9DE1-F5A3C7184865}" srcOrd="8" destOrd="0" presId="urn:microsoft.com/office/officeart/2005/8/layout/orgChart1"/>
-    <dgm:cxn modelId="{F49ED0FA-CBFA-4BCA-B22C-F182497EC2E2}" type="presParOf" srcId="{12D0E71F-838B-4977-B1EB-15018749C948}" destId="{C4D329BF-1B7F-4147-A46F-ED98A034DDEA}" srcOrd="9" destOrd="0" presId="urn:microsoft.com/office/officeart/2005/8/layout/orgChart1"/>
-    <dgm:cxn modelId="{11A7F548-F973-4834-B802-3C831418BB57}" type="presParOf" srcId="{C4D329BF-1B7F-4147-A46F-ED98A034DDEA}" destId="{2AF4AAC7-37C5-4274-8476-34E909E8DBF4}" srcOrd="0" destOrd="0" presId="urn:microsoft.com/office/officeart/2005/8/layout/orgChart1"/>
-    <dgm:cxn modelId="{7563A00A-DDA6-4E3A-8522-BEBE0BC724C0}" type="presParOf" srcId="{2AF4AAC7-37C5-4274-8476-34E909E8DBF4}" destId="{988A2436-D76A-4D68-A294-609DDEE80878}" srcOrd="0" destOrd="0" presId="urn:microsoft.com/office/officeart/2005/8/layout/orgChart1"/>
-    <dgm:cxn modelId="{6603A14C-D528-48B9-A118-9D61DC238EF3}" type="presParOf" srcId="{2AF4AAC7-37C5-4274-8476-34E909E8DBF4}" destId="{B185E66E-9169-4ED6-B2C5-B5AF1484C245}" srcOrd="1" destOrd="0" presId="urn:microsoft.com/office/officeart/2005/8/layout/orgChart1"/>
-    <dgm:cxn modelId="{C25D3EF9-A299-40F7-A7DA-C22A58164A88}" type="presParOf" srcId="{C4D329BF-1B7F-4147-A46F-ED98A034DDEA}" destId="{82589541-7B5C-486E-804D-E8F0CD4681A2}" srcOrd="1" destOrd="0" presId="urn:microsoft.com/office/officeart/2005/8/layout/orgChart1"/>
-    <dgm:cxn modelId="{93D8F1B5-9B08-4218-83A6-F4EDF3B50A5A}" type="presParOf" srcId="{C4D329BF-1B7F-4147-A46F-ED98A034DDEA}" destId="{09FA2068-3DDA-4916-943E-0530D1A61101}" srcOrd="2" destOrd="0" presId="urn:microsoft.com/office/officeart/2005/8/layout/orgChart1"/>
-    <dgm:cxn modelId="{3B855905-A835-460A-BBBB-F1AF8E30FB62}" type="presParOf" srcId="{12D0E71F-838B-4977-B1EB-15018749C948}" destId="{6AD3B112-457C-4980-BFE6-6CFB524A2AC9}" srcOrd="10" destOrd="0" presId="urn:microsoft.com/office/officeart/2005/8/layout/orgChart1"/>
-    <dgm:cxn modelId="{493A6084-C6B9-45DF-86D1-FB32C150F26D}" type="presParOf" srcId="{12D0E71F-838B-4977-B1EB-15018749C948}" destId="{D97A1B62-BA32-4EF5-8AB1-560CAF973DDC}" srcOrd="11" destOrd="0" presId="urn:microsoft.com/office/officeart/2005/8/layout/orgChart1"/>
-    <dgm:cxn modelId="{2EB0BC3E-26D7-495A-9598-64E355D011BE}" type="presParOf" srcId="{D97A1B62-BA32-4EF5-8AB1-560CAF973DDC}" destId="{309605ED-63CF-4533-8161-735368105E2C}" srcOrd="0" destOrd="0" presId="urn:microsoft.com/office/officeart/2005/8/layout/orgChart1"/>
-    <dgm:cxn modelId="{3DE18F4D-F68D-4D51-8FFA-7E56C43952B0}" type="presParOf" srcId="{309605ED-63CF-4533-8161-735368105E2C}" destId="{B87ABFC5-7060-4032-B3FA-381DF82D026C}" srcOrd="0" destOrd="0" presId="urn:microsoft.com/office/officeart/2005/8/layout/orgChart1"/>
-    <dgm:cxn modelId="{4194A8D1-93B1-491D-8E1B-050D225F1F6F}" type="presParOf" srcId="{309605ED-63CF-4533-8161-735368105E2C}" destId="{39C8280E-40A1-4AC6-9C8A-359CCBBDC390}" srcOrd="1" destOrd="0" presId="urn:microsoft.com/office/officeart/2005/8/layout/orgChart1"/>
-    <dgm:cxn modelId="{BD4EE534-18C7-4FF5-BB7D-81C34CC10919}" type="presParOf" srcId="{D97A1B62-BA32-4EF5-8AB1-560CAF973DDC}" destId="{193E7FBB-7D89-4990-BE40-ABF19FD527D3}" srcOrd="1" destOrd="0" presId="urn:microsoft.com/office/officeart/2005/8/layout/orgChart1"/>
-    <dgm:cxn modelId="{ED4EEEFA-748D-4799-8C70-097CF322D848}" type="presParOf" srcId="{D97A1B62-BA32-4EF5-8AB1-560CAF973DDC}" destId="{93D33BF4-5050-493B-B6B6-89F248DDEC00}" srcOrd="2" destOrd="0" presId="urn:microsoft.com/office/officeart/2005/8/layout/orgChart1"/>
-    <dgm:cxn modelId="{4BCCEBC1-1F75-4A03-80CE-E5FBF8CFB6A1}" type="presParOf" srcId="{9A7BCBF0-228D-4A98-83A5-1F7C3FAED0AE}" destId="{FFDCE35C-EE6C-4A59-97B1-CFB106E3EACF}" srcOrd="2" destOrd="0" presId="urn:microsoft.com/office/officeart/2005/8/layout/orgChart1"/>
+    <dgm:cxn modelId="{1A15C72A-C9FC-4B45-9522-BDE0F8587827}" type="presOf" srcId="{29F11ED0-150B-4C31-B722-E0597B7D33F5}" destId="{A06565C2-5E3E-4512-A0CB-C9DE5F8C74F0}" srcOrd="0" destOrd="0" presId="urn:microsoft.com/office/officeart/2005/8/layout/orgChart1"/>
+    <dgm:cxn modelId="{02C67F23-CBF4-4BFC-86AB-83C387AD2EC7}" type="presOf" srcId="{1644282B-2E52-4563-860F-0B241055C3C0}" destId="{E98211E7-66FF-45E2-AAA3-F4BDF0EF3120}" srcOrd="0" destOrd="0" presId="urn:microsoft.com/office/officeart/2005/8/layout/orgChart1"/>
+    <dgm:cxn modelId="{84F38760-37D2-4A16-A2C0-F1438FEE158C}" type="presOf" srcId="{8C01E12C-30B5-4F45-A3ED-C1881B001A74}" destId="{919177BA-54A9-4905-B8DE-2EDA86A2D23F}" srcOrd="0" destOrd="0" presId="urn:microsoft.com/office/officeart/2005/8/layout/orgChart1"/>
+    <dgm:cxn modelId="{82C371D9-476F-4998-AFDF-D9ED3BA1464A}" type="presOf" srcId="{2BA3CAD1-F4AD-4A97-AB0B-5EA1CBCC3679}" destId="{E0F4C294-E2A3-47F5-B5E8-9C10D66CEB51}" srcOrd="1" destOrd="0" presId="urn:microsoft.com/office/officeart/2005/8/layout/orgChart1"/>
+    <dgm:cxn modelId="{18E45068-FC0B-45FD-9243-9FE6C9011A00}" type="presParOf" srcId="{3391FD43-8B1E-49EA-85F9-2807D743259E}" destId="{9A7BCBF0-228D-4A98-83A5-1F7C3FAED0AE}" srcOrd="0" destOrd="0" presId="urn:microsoft.com/office/officeart/2005/8/layout/orgChart1"/>
+    <dgm:cxn modelId="{E44C3646-F52E-49C0-A36F-BBBD9EBAE7CD}" type="presParOf" srcId="{9A7BCBF0-228D-4A98-83A5-1F7C3FAED0AE}" destId="{80B49DEE-B92F-4A85-867D-B84AC1463A04}" srcOrd="0" destOrd="0" presId="urn:microsoft.com/office/officeart/2005/8/layout/orgChart1"/>
+    <dgm:cxn modelId="{191B3695-2EB7-42E2-8BA1-164FD4BB9D32}" type="presParOf" srcId="{80B49DEE-B92F-4A85-867D-B84AC1463A04}" destId="{A06565C2-5E3E-4512-A0CB-C9DE5F8C74F0}" srcOrd="0" destOrd="0" presId="urn:microsoft.com/office/officeart/2005/8/layout/orgChart1"/>
+    <dgm:cxn modelId="{DF24F357-1FF1-49BF-A883-7BAE8FEF0758}" type="presParOf" srcId="{80B49DEE-B92F-4A85-867D-B84AC1463A04}" destId="{86DC8B2D-950E-4122-A5CD-EC1F7658D1A1}" srcOrd="1" destOrd="0" presId="urn:microsoft.com/office/officeart/2005/8/layout/orgChart1"/>
+    <dgm:cxn modelId="{32E104E7-153E-4577-805A-A2CE7473CE43}" type="presParOf" srcId="{9A7BCBF0-228D-4A98-83A5-1F7C3FAED0AE}" destId="{12D0E71F-838B-4977-B1EB-15018749C948}" srcOrd="1" destOrd="0" presId="urn:microsoft.com/office/officeart/2005/8/layout/orgChart1"/>
+    <dgm:cxn modelId="{8C31E913-6EB9-4EF0-8849-88725FEC4C82}" type="presParOf" srcId="{12D0E71F-838B-4977-B1EB-15018749C948}" destId="{484097A7-C1B8-4075-A019-7639D0101DF9}" srcOrd="0" destOrd="0" presId="urn:microsoft.com/office/officeart/2005/8/layout/orgChart1"/>
+    <dgm:cxn modelId="{0368450C-2CB5-47A4-839B-FCFE6FAF30A6}" type="presParOf" srcId="{12D0E71F-838B-4977-B1EB-15018749C948}" destId="{C99AA74E-E286-46AC-9039-81B4D689FE36}" srcOrd="1" destOrd="0" presId="urn:microsoft.com/office/officeart/2005/8/layout/orgChart1"/>
+    <dgm:cxn modelId="{6B56C871-4183-4539-967F-71DD5AC1715D}" type="presParOf" srcId="{C99AA74E-E286-46AC-9039-81B4D689FE36}" destId="{CA8F7886-C58C-4F9C-BCCF-46E31BA52006}" srcOrd="0" destOrd="0" presId="urn:microsoft.com/office/officeart/2005/8/layout/orgChart1"/>
+    <dgm:cxn modelId="{33BBEC45-5E9F-4A9F-BEB2-653A5ABB81BE}" type="presParOf" srcId="{CA8F7886-C58C-4F9C-BCCF-46E31BA52006}" destId="{04489A87-6E03-4715-8A61-D3B828C6F94B}" srcOrd="0" destOrd="0" presId="urn:microsoft.com/office/officeart/2005/8/layout/orgChart1"/>
+    <dgm:cxn modelId="{EC96B1F3-B8F3-4CCC-840A-CBBE3F42872C}" type="presParOf" srcId="{CA8F7886-C58C-4F9C-BCCF-46E31BA52006}" destId="{E0F4C294-E2A3-47F5-B5E8-9C10D66CEB51}" srcOrd="1" destOrd="0" presId="urn:microsoft.com/office/officeart/2005/8/layout/orgChart1"/>
+    <dgm:cxn modelId="{93A2F302-EBED-4A2F-972D-AB37C487B38F}" type="presParOf" srcId="{C99AA74E-E286-46AC-9039-81B4D689FE36}" destId="{3C2BA10E-A99A-4010-B0DC-C150D99FA74D}" srcOrd="1" destOrd="0" presId="urn:microsoft.com/office/officeart/2005/8/layout/orgChart1"/>
+    <dgm:cxn modelId="{FE65FE39-BABC-464A-9D9B-1E139E474D5C}" type="presParOf" srcId="{C99AA74E-E286-46AC-9039-81B4D689FE36}" destId="{DA8A344B-B05C-4A9E-A95F-7D1090612AB3}" srcOrd="2" destOrd="0" presId="urn:microsoft.com/office/officeart/2005/8/layout/orgChart1"/>
+    <dgm:cxn modelId="{DE3DFA7C-6783-4F06-BB51-2E7C6E2FAE87}" type="presParOf" srcId="{12D0E71F-838B-4977-B1EB-15018749C948}" destId="{59377CC1-A2A0-4522-9209-72B5C468C6D1}" srcOrd="2" destOrd="0" presId="urn:microsoft.com/office/officeart/2005/8/layout/orgChart1"/>
+    <dgm:cxn modelId="{7EFB6F14-2F1D-41B7-B64A-B2CF352F45B3}" type="presParOf" srcId="{12D0E71F-838B-4977-B1EB-15018749C948}" destId="{A5BBD8D2-660A-4F60-ADBE-7C7A989D156E}" srcOrd="3" destOrd="0" presId="urn:microsoft.com/office/officeart/2005/8/layout/orgChart1"/>
+    <dgm:cxn modelId="{793BB124-3C57-497A-8BCE-E34E56FF5BB9}" type="presParOf" srcId="{A5BBD8D2-660A-4F60-ADBE-7C7A989D156E}" destId="{33D4980C-CD68-43B3-B886-1C72872C1B0A}" srcOrd="0" destOrd="0" presId="urn:microsoft.com/office/officeart/2005/8/layout/orgChart1"/>
+    <dgm:cxn modelId="{EFD2F5CC-3796-40C2-89E5-4A7EC55DB81F}" type="presParOf" srcId="{33D4980C-CD68-43B3-B886-1C72872C1B0A}" destId="{3B7462E5-DEDD-4647-BF46-C7E592175E0F}" srcOrd="0" destOrd="0" presId="urn:microsoft.com/office/officeart/2005/8/layout/orgChart1"/>
+    <dgm:cxn modelId="{C0F31DB0-3D60-4726-9B72-15EA1C0EFBD7}" type="presParOf" srcId="{33D4980C-CD68-43B3-B886-1C72872C1B0A}" destId="{899C5C2F-3217-4FC3-8363-91D175DF617D}" srcOrd="1" destOrd="0" presId="urn:microsoft.com/office/officeart/2005/8/layout/orgChart1"/>
+    <dgm:cxn modelId="{F4A42DB7-5AA2-4D1D-B99A-6B872A0E0BCA}" type="presParOf" srcId="{A5BBD8D2-660A-4F60-ADBE-7C7A989D156E}" destId="{6866FD1E-E484-48EA-B0D3-7DCB627CB470}" srcOrd="1" destOrd="0" presId="urn:microsoft.com/office/officeart/2005/8/layout/orgChart1"/>
+    <dgm:cxn modelId="{FE841D10-9805-4D33-A955-52EB025E96E0}" type="presParOf" srcId="{A5BBD8D2-660A-4F60-ADBE-7C7A989D156E}" destId="{832481A6-5117-4F2C-9A5B-384B2460CC8B}" srcOrd="2" destOrd="0" presId="urn:microsoft.com/office/officeart/2005/8/layout/orgChart1"/>
+    <dgm:cxn modelId="{B70FE14B-8E0E-4B8C-AE1D-B824EE0B05EE}" type="presParOf" srcId="{12D0E71F-838B-4977-B1EB-15018749C948}" destId="{072519EB-554C-4766-83E6-EFEDEBBB5F8D}" srcOrd="4" destOrd="0" presId="urn:microsoft.com/office/officeart/2005/8/layout/orgChart1"/>
+    <dgm:cxn modelId="{B8B94143-E647-4A67-94BD-22AD62A2B09F}" type="presParOf" srcId="{12D0E71F-838B-4977-B1EB-15018749C948}" destId="{DBAD70BA-54CC-4EAC-B594-66A472F1397F}" srcOrd="5" destOrd="0" presId="urn:microsoft.com/office/officeart/2005/8/layout/orgChart1"/>
+    <dgm:cxn modelId="{FE6D6A12-779D-484C-998D-37CCE0EC8263}" type="presParOf" srcId="{DBAD70BA-54CC-4EAC-B594-66A472F1397F}" destId="{33271FF5-FB90-4B09-B9AF-46392251AF48}" srcOrd="0" destOrd="0" presId="urn:microsoft.com/office/officeart/2005/8/layout/orgChart1"/>
+    <dgm:cxn modelId="{DD20B288-70A4-4201-8A1E-5A11D8C8D981}" type="presParOf" srcId="{33271FF5-FB90-4B09-B9AF-46392251AF48}" destId="{919177BA-54A9-4905-B8DE-2EDA86A2D23F}" srcOrd="0" destOrd="0" presId="urn:microsoft.com/office/officeart/2005/8/layout/orgChart1"/>
+    <dgm:cxn modelId="{3A8D6B62-13E5-436A-8211-E90805FE50F4}" type="presParOf" srcId="{33271FF5-FB90-4B09-B9AF-46392251AF48}" destId="{1CE1FB99-30F6-4BF0-AC1F-0878B6854519}" srcOrd="1" destOrd="0" presId="urn:microsoft.com/office/officeart/2005/8/layout/orgChart1"/>
+    <dgm:cxn modelId="{CC330B72-A8AA-40C6-901C-EC7056C17C38}" type="presParOf" srcId="{DBAD70BA-54CC-4EAC-B594-66A472F1397F}" destId="{EDD018CF-3A91-49A1-BE12-E42DAEBF9103}" srcOrd="1" destOrd="0" presId="urn:microsoft.com/office/officeart/2005/8/layout/orgChart1"/>
+    <dgm:cxn modelId="{BC5E0A95-186A-4429-A53D-9BF7C618A1A9}" type="presParOf" srcId="{DBAD70BA-54CC-4EAC-B594-66A472F1397F}" destId="{EFD75E76-FC10-4D00-957F-2A5509C194D5}" srcOrd="2" destOrd="0" presId="urn:microsoft.com/office/officeart/2005/8/layout/orgChart1"/>
+    <dgm:cxn modelId="{2790EF6C-9AFF-485E-BD38-7810547DE289}" type="presParOf" srcId="{12D0E71F-838B-4977-B1EB-15018749C948}" destId="{7DDCDCE1-5E4A-48D0-B510-0D6F22196158}" srcOrd="6" destOrd="0" presId="urn:microsoft.com/office/officeart/2005/8/layout/orgChart1"/>
+    <dgm:cxn modelId="{619E3746-E84E-4E88-B0E5-94A3A97B460E}" type="presParOf" srcId="{12D0E71F-838B-4977-B1EB-15018749C948}" destId="{00BB3100-C1DA-4D92-BF1F-B0E8C29892A5}" srcOrd="7" destOrd="0" presId="urn:microsoft.com/office/officeart/2005/8/layout/orgChart1"/>
+    <dgm:cxn modelId="{AD011059-C1EA-4765-A1B6-8CFB12B90732}" type="presParOf" srcId="{00BB3100-C1DA-4D92-BF1F-B0E8C29892A5}" destId="{D50F158D-EA2D-4739-BB7F-78851F0C5C17}" srcOrd="0" destOrd="0" presId="urn:microsoft.com/office/officeart/2005/8/layout/orgChart1"/>
+    <dgm:cxn modelId="{EE9D079D-9F14-4788-84A2-5568BA3C9F0E}" type="presParOf" srcId="{D50F158D-EA2D-4739-BB7F-78851F0C5C17}" destId="{E98211E7-66FF-45E2-AAA3-F4BDF0EF3120}" srcOrd="0" destOrd="0" presId="urn:microsoft.com/office/officeart/2005/8/layout/orgChart1"/>
+    <dgm:cxn modelId="{0EB74826-F7EB-43F5-9247-27C17960E37C}" type="presParOf" srcId="{D50F158D-EA2D-4739-BB7F-78851F0C5C17}" destId="{C647E83F-2EFD-4E30-A2F5-1ACDC7E7755B}" srcOrd="1" destOrd="0" presId="urn:microsoft.com/office/officeart/2005/8/layout/orgChart1"/>
+    <dgm:cxn modelId="{F396FD60-0C0C-45D5-8C82-E63C84C59746}" type="presParOf" srcId="{00BB3100-C1DA-4D92-BF1F-B0E8C29892A5}" destId="{DD76FBAE-1D23-4D91-9949-B5DC186B9320}" srcOrd="1" destOrd="0" presId="urn:microsoft.com/office/officeart/2005/8/layout/orgChart1"/>
+    <dgm:cxn modelId="{38F90A56-3EC9-4729-BBA5-2E8B856052C8}" type="presParOf" srcId="{00BB3100-C1DA-4D92-BF1F-B0E8C29892A5}" destId="{D9AFFBC5-9DDB-4F4A-AA1A-116770564D94}" srcOrd="2" destOrd="0" presId="urn:microsoft.com/office/officeart/2005/8/layout/orgChart1"/>
+    <dgm:cxn modelId="{6032D741-421F-4B17-A2BB-675021787943}" type="presParOf" srcId="{12D0E71F-838B-4977-B1EB-15018749C948}" destId="{A46A6BF6-8106-4A13-9DE1-F5A3C7184865}" srcOrd="8" destOrd="0" presId="urn:microsoft.com/office/officeart/2005/8/layout/orgChart1"/>
+    <dgm:cxn modelId="{2F722874-E8FF-4A69-B8FE-F9921D12AA10}" type="presParOf" srcId="{12D0E71F-838B-4977-B1EB-15018749C948}" destId="{C4D329BF-1B7F-4147-A46F-ED98A034DDEA}" srcOrd="9" destOrd="0" presId="urn:microsoft.com/office/officeart/2005/8/layout/orgChart1"/>
+    <dgm:cxn modelId="{F89E7326-9E2E-4D61-B9E3-0DF7FC197BAE}" type="presParOf" srcId="{C4D329BF-1B7F-4147-A46F-ED98A034DDEA}" destId="{2AF4AAC7-37C5-4274-8476-34E909E8DBF4}" srcOrd="0" destOrd="0" presId="urn:microsoft.com/office/officeart/2005/8/layout/orgChart1"/>
+    <dgm:cxn modelId="{306A47B0-9698-4287-80A3-819FC4F50370}" type="presParOf" srcId="{2AF4AAC7-37C5-4274-8476-34E909E8DBF4}" destId="{988A2436-D76A-4D68-A294-609DDEE80878}" srcOrd="0" destOrd="0" presId="urn:microsoft.com/office/officeart/2005/8/layout/orgChart1"/>
+    <dgm:cxn modelId="{F49ADC32-34C3-48D5-A081-D63D37207B55}" type="presParOf" srcId="{2AF4AAC7-37C5-4274-8476-34E909E8DBF4}" destId="{B185E66E-9169-4ED6-B2C5-B5AF1484C245}" srcOrd="1" destOrd="0" presId="urn:microsoft.com/office/officeart/2005/8/layout/orgChart1"/>
+    <dgm:cxn modelId="{0125E2CC-D22E-493E-B150-328EC508B41C}" type="presParOf" srcId="{C4D329BF-1B7F-4147-A46F-ED98A034DDEA}" destId="{82589541-7B5C-486E-804D-E8F0CD4681A2}" srcOrd="1" destOrd="0" presId="urn:microsoft.com/office/officeart/2005/8/layout/orgChart1"/>
+    <dgm:cxn modelId="{B1773B1C-E8F6-49FC-A593-B1DD2C318CF3}" type="presParOf" srcId="{C4D329BF-1B7F-4147-A46F-ED98A034DDEA}" destId="{09FA2068-3DDA-4916-943E-0530D1A61101}" srcOrd="2" destOrd="0" presId="urn:microsoft.com/office/officeart/2005/8/layout/orgChart1"/>
+    <dgm:cxn modelId="{860A7049-582C-4BA2-8AA8-789AE2B68DB7}" type="presParOf" srcId="{12D0E71F-838B-4977-B1EB-15018749C948}" destId="{6AD3B112-457C-4980-BFE6-6CFB524A2AC9}" srcOrd="10" destOrd="0" presId="urn:microsoft.com/office/officeart/2005/8/layout/orgChart1"/>
+    <dgm:cxn modelId="{1EB0DA9D-9557-4B5E-AC7E-871D78189FD7}" type="presParOf" srcId="{12D0E71F-838B-4977-B1EB-15018749C948}" destId="{D97A1B62-BA32-4EF5-8AB1-560CAF973DDC}" srcOrd="11" destOrd="0" presId="urn:microsoft.com/office/officeart/2005/8/layout/orgChart1"/>
+    <dgm:cxn modelId="{27052114-E1F0-4005-A525-06C4EAA7B066}" type="presParOf" srcId="{D97A1B62-BA32-4EF5-8AB1-560CAF973DDC}" destId="{309605ED-63CF-4533-8161-735368105E2C}" srcOrd="0" destOrd="0" presId="urn:microsoft.com/office/officeart/2005/8/layout/orgChart1"/>
+    <dgm:cxn modelId="{B14D8C52-D578-4FD6-909D-0F7A8486D3B2}" type="presParOf" srcId="{309605ED-63CF-4533-8161-735368105E2C}" destId="{B87ABFC5-7060-4032-B3FA-381DF82D026C}" srcOrd="0" destOrd="0" presId="urn:microsoft.com/office/officeart/2005/8/layout/orgChart1"/>
+    <dgm:cxn modelId="{091BF31B-E62F-4BC6-8118-FF7A8BCC9955}" type="presParOf" srcId="{309605ED-63CF-4533-8161-735368105E2C}" destId="{39C8280E-40A1-4AC6-9C8A-359CCBBDC390}" srcOrd="1" destOrd="0" presId="urn:microsoft.com/office/officeart/2005/8/layout/orgChart1"/>
+    <dgm:cxn modelId="{E364F4B4-829A-4BF9-957D-C48C104C7E09}" type="presParOf" srcId="{D97A1B62-BA32-4EF5-8AB1-560CAF973DDC}" destId="{193E7FBB-7D89-4990-BE40-ABF19FD527D3}" srcOrd="1" destOrd="0" presId="urn:microsoft.com/office/officeart/2005/8/layout/orgChart1"/>
+    <dgm:cxn modelId="{89FEFD1E-4725-48D2-A2F9-780DAEE5DDA3}" type="presParOf" srcId="{D97A1B62-BA32-4EF5-8AB1-560CAF973DDC}" destId="{93D33BF4-5050-493B-B6B6-89F248DDEC00}" srcOrd="2" destOrd="0" presId="urn:microsoft.com/office/officeart/2005/8/layout/orgChart1"/>
+    <dgm:cxn modelId="{1F9D7A56-690D-4D8C-B818-1CBFA2D3671A}" type="presParOf" srcId="{9A7BCBF0-228D-4A98-83A5-1F7C3FAED0AE}" destId="{FFDCE35C-EE6C-4A59-97B1-CFB106E3EACF}" srcOrd="2" destOrd="0" presId="urn:microsoft.com/office/officeart/2005/8/layout/orgChart1"/>
   </dgm:cxnLst>
   <dgm:bg/>
   <dgm:whole/>
   <dgm:extLst>
     <a:ext uri="http://schemas.microsoft.com/office/drawing/2008/diagram">
-      <dsp:dataModelExt xmlns:dsp="http://schemas.microsoft.com/office/drawing/2008/diagram" relId="rId14" minVer="http://schemas.openxmlformats.org/drawingml/2006/diagram"/>
+      <dsp:dataModelExt xmlns:dsp="http://schemas.microsoft.com/office/drawing/2008/diagram" relId="rId15" minVer="http://schemas.openxmlformats.org/drawingml/2006/diagram"/>
     </a:ext>
   </dgm:extLst>
 </dgm:dataModel>
@@ -15571,7 +15748,7 @@
 
 <file path=customXml/item1.xml><?xml version="1.0" encoding="utf-8"?>
 <CoverPageProperties xmlns="http://schemas.microsoft.com/office/2006/coverPageProps">
-  <PublishDate>2016-08-28T00:00:00</PublishDate>
+  <PublishDate>2016-08-29T00:00:00</PublishDate>
   <Abstract/>
   <CompanyAddress/>
   <CompanyPhone/>
@@ -15659,7 +15836,7 @@
 </file>
 
 <file path=customXml/itemProps3.xml><?xml version="1.0" encoding="utf-8"?>
-<ds:datastoreItem xmlns:ds="http://schemas.openxmlformats.org/officeDocument/2006/customXml" ds:itemID="{A9FD93C9-B451-48C5-9238-15F41DD95D85}">
+<ds:datastoreItem xmlns:ds="http://schemas.openxmlformats.org/officeDocument/2006/customXml" ds:itemID="{696111A7-6063-4234-BF78-8B20954E9375}">
   <ds:schemaRefs>
     <ds:schemaRef ds:uri="http://schemas.openxmlformats.org/officeDocument/2006/bibliography"/>
   </ds:schemaRefs>

</xml_diff>